<commit_message>
Added peer assessment and personal evaluation.
</commit_message>
<xml_diff>
--- a/Documentation/SePr - Final Report Authors - Radu Stoica, Armin Roushan, Jan-Niklas Schneider, Georgiana Manolache, Nena O’Driscoll, Raditya Pratama.docx
+++ b/Documentation/SePr - Final Report Authors - Radu Stoica, Armin Roushan, Jan-Niklas Schneider, Georgiana Manolache, Nena O’Driscoll, Raditya Pratama.docx
@@ -1,6 +1,6 @@
 
 <file path=word/document.xml><?xml version="1.0" encoding="utf-8"?>
-<w:document xmlns:wpc="http://schemas.microsoft.com/office/word/2010/wordprocessingCanvas" xmlns:cx="http://schemas.microsoft.com/office/drawing/2014/chartex" xmlns:cx1="http://schemas.microsoft.com/office/drawing/2015/9/8/chartex" xmlns:mc="http://schemas.openxmlformats.org/markup-compatibility/2006" xmlns:o="urn:schemas-microsoft-com:office:office" xmlns:r="http://schemas.openxmlformats.org/officeDocument/2006/relationships" xmlns:m="http://schemas.openxmlformats.org/officeDocument/2006/math" xmlns:v="urn:schemas-microsoft-com:vml" xmlns:wp14="http://schemas.microsoft.com/office/word/2010/wordprocessingDrawing" xmlns:wp="http://schemas.openxmlformats.org/drawingml/2006/wordprocessingDrawing" xmlns:w10="urn:schemas-microsoft-com:office:word" xmlns:w="http://schemas.openxmlformats.org/wordprocessingml/2006/main" xmlns:w14="http://schemas.microsoft.com/office/word/2010/wordml" xmlns:w15="http://schemas.microsoft.com/office/word/2012/wordml" xmlns:w16se="http://schemas.microsoft.com/office/word/2015/wordml/symex" xmlns:wpg="http://schemas.microsoft.com/office/word/2010/wordprocessingGroup" xmlns:wpi="http://schemas.microsoft.com/office/word/2010/wordprocessingInk" xmlns:wne="http://schemas.microsoft.com/office/word/2006/wordml" xmlns:wps="http://schemas.microsoft.com/office/word/2010/wordprocessingShape" mc:Ignorable="w14 w15 w16se wp14">
+<w:document xmlns:wpc="http://schemas.microsoft.com/office/word/2010/wordprocessingCanvas" xmlns:cx="http://schemas.microsoft.com/office/drawing/2014/chartex" xmlns:cx1="http://schemas.microsoft.com/office/drawing/2015/9/8/chartex" xmlns:cx2="http://schemas.microsoft.com/office/drawing/2015/10/21/chartex" xmlns:cx3="http://schemas.microsoft.com/office/drawing/2016/5/9/chartex" xmlns:cx4="http://schemas.microsoft.com/office/drawing/2016/5/10/chartex" xmlns:cx5="http://schemas.microsoft.com/office/drawing/2016/5/11/chartex" xmlns:mc="http://schemas.openxmlformats.org/markup-compatibility/2006" xmlns:o="urn:schemas-microsoft-com:office:office" xmlns:r="http://schemas.openxmlformats.org/officeDocument/2006/relationships" xmlns:m="http://schemas.openxmlformats.org/officeDocument/2006/math" xmlns:v="urn:schemas-microsoft-com:vml" xmlns:wp14="http://schemas.microsoft.com/office/word/2010/wordprocessingDrawing" xmlns:wp="http://schemas.openxmlformats.org/drawingml/2006/wordprocessingDrawing" xmlns:w10="urn:schemas-microsoft-com:office:word" xmlns:w="http://schemas.openxmlformats.org/wordprocessingml/2006/main" xmlns:w14="http://schemas.microsoft.com/office/word/2010/wordml" xmlns:w15="http://schemas.microsoft.com/office/word/2012/wordml" xmlns:w16se="http://schemas.microsoft.com/office/word/2015/wordml/symex" xmlns:wpg="http://schemas.microsoft.com/office/word/2010/wordprocessingGroup" xmlns:wpi="http://schemas.microsoft.com/office/word/2010/wordprocessingInk" xmlns:wne="http://schemas.microsoft.com/office/word/2006/wordml" xmlns:wps="http://schemas.microsoft.com/office/word/2010/wordprocessingShape" mc:Ignorable="w14 w15 w16se wp14">
   <w:body>
     <w:sdt>
       <w:sdtPr>
@@ -265,7 +265,7 @@
                   </wp:anchor>
                 </w:drawing>
               </mc:Choice>
-              <mc:Fallback xmlns:cx2="http://schemas.microsoft.com/office/drawing/2015/10/21/chartex" xmlns:cx3="http://schemas.microsoft.com/office/drawing/2016/5/9/chartex" xmlns:cx4="http://schemas.microsoft.com/office/drawing/2016/5/10/chartex" xmlns:cx5="http://schemas.microsoft.com/office/drawing/2016/5/11/chartex">
+              <mc:Fallback>
                 <w:pict>
                   <v:group w14:anchorId="1E7FA44D" id="Group 149" o:spid="_x0000_s1026" style="position:absolute;margin-left:0;margin-top:0;width:8in;height:95.7pt;z-index:251662336;mso-width-percent:941;mso-height-percent:121;mso-top-percent:23;mso-position-horizontal:center;mso-position-horizontal-relative:page;mso-position-vertical-relative:page;mso-width-percent:941;mso-height-percent:121;mso-top-percent:23" coordorigin="" coordsize="73152,12161" o:gfxdata="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">
                     <v:shape id="Rectangle 51" o:spid="_x0000_s1027" style="position:absolute;width:73152;height:11303;visibility:visible;mso-wrap-style:square;v-text-anchor:middle" coordsize="7312660,1129665" o:gfxdata="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" path="m,l7312660,r,1129665l3619500,733425,,1091565,,xe" fillcolor="#5b9bd5 [3204]" stroked="f" strokeweight="1pt">
@@ -668,6 +668,7 @@
                             <w:dataBinding w:prefixMappings="xmlns:ns0='http://purl.org/dc/elements/1.1/' xmlns:ns1='http://schemas.openxmlformats.org/package/2006/metadata/core-properties' " w:xpath="/ns1:coreProperties[1]/ns0:subject[1]" w:storeItemID="{6C3C8BC8-F283-45AE-878A-BAB7291924A1}"/>
                             <w:text/>
                           </w:sdtPr>
+                          <w:sdtEndPr/>
                           <w:sdtContent>
                             <w:p>
                               <w:pPr>
@@ -845,6 +846,7 @@
                               <w:id w:val="-1119831961"/>
                               <w15:appearance w15:val="hidden"/>
                             </w:sdtPr>
+                            <w:sdtEndPr/>
                             <w:sdtContent>
                               <w:r>
                                 <w:t xml:space="preserve">Radu Stoica, Armin </w:t>
@@ -928,7 +930,12 @@
             <w:ind w:left="432" w:hanging="432"/>
           </w:pPr>
           <w:r>
-            <w:t>Table of Contents</w:t>
+            <w:t>Table o</w:t>
+          </w:r>
+          <w:bookmarkStart w:id="0" w:name="_GoBack"/>
+          <w:bookmarkEnd w:id="0"/>
+          <w:r>
+            <w:t>f Contents</w:t>
           </w:r>
         </w:p>
         <w:p>
@@ -952,7 +959,7 @@
           <w:r>
             <w:fldChar w:fldCharType="separate"/>
           </w:r>
-          <w:hyperlink w:anchor="_Toc463457349" w:history="1">
+          <w:hyperlink w:anchor="_Toc464747651" w:history="1">
             <w:r>
               <w:rPr>
                 <w:rStyle w:val="Hyperlink"/>
@@ -993,7 +1000,7 @@
                 <w:noProof/>
                 <w:webHidden/>
               </w:rPr>
-              <w:instrText xml:space="preserve"> PAGEREF _Toc463457349 \h </w:instrText>
+              <w:instrText xml:space="preserve"> PAGEREF _Toc464747651 \h </w:instrText>
             </w:r>
             <w:r>
               <w:rPr>
@@ -1036,7 +1043,7 @@
               <w:noProof/>
             </w:rPr>
           </w:pPr>
-          <w:hyperlink w:anchor="_Toc463457350" w:history="1">
+          <w:hyperlink w:anchor="_Toc464747652" w:history="1">
             <w:r>
               <w:rPr>
                 <w:rStyle w:val="Hyperlink"/>
@@ -1077,7 +1084,7 @@
                 <w:noProof/>
                 <w:webHidden/>
               </w:rPr>
-              <w:instrText xml:space="preserve"> PAGEREF _Toc463457350 \h </w:instrText>
+              <w:instrText xml:space="preserve"> PAGEREF _Toc464747652 \h </w:instrText>
             </w:r>
             <w:r>
               <w:rPr>
@@ -1097,7 +1104,7 @@
                 <w:noProof/>
                 <w:webHidden/>
               </w:rPr>
-              <w:t>2</w:t>
+              <w:t>3</w:t>
             </w:r>
             <w:r>
               <w:rPr>
@@ -1120,11 +1127,12 @@
               <w:noProof/>
             </w:rPr>
           </w:pPr>
-          <w:hyperlink w:anchor="_Toc463457351" w:history="1">
+          <w:hyperlink w:anchor="_Toc464747653" w:history="1">
             <w:r>
               <w:rPr>
                 <w:rStyle w:val="Hyperlink"/>
                 <w:noProof/>
+                <w:lang w:val="en-GB"/>
               </w:rPr>
               <w:t>2.1</w:t>
             </w:r>
@@ -1139,6 +1147,7 @@
               <w:rPr>
                 <w:rStyle w:val="Hyperlink"/>
                 <w:noProof/>
+                <w:lang w:val="en-GB"/>
               </w:rPr>
               <w:t>Introduction</w:t>
             </w:r>
@@ -1161,7 +1170,7 @@
                 <w:noProof/>
                 <w:webHidden/>
               </w:rPr>
-              <w:instrText xml:space="preserve"> PAGEREF _Toc463457351 \h </w:instrText>
+              <w:instrText xml:space="preserve"> PAGEREF _Toc464747653 \h </w:instrText>
             </w:r>
             <w:r>
               <w:rPr>
@@ -1181,7 +1190,7 @@
                 <w:noProof/>
                 <w:webHidden/>
               </w:rPr>
-              <w:t>2</w:t>
+              <w:t>3</w:t>
             </w:r>
             <w:r>
               <w:rPr>
@@ -1204,7 +1213,7 @@
               <w:noProof/>
             </w:rPr>
           </w:pPr>
-          <w:hyperlink w:anchor="_Toc463457352" w:history="1">
+          <w:hyperlink w:anchor="_Toc464747654" w:history="1">
             <w:r>
               <w:rPr>
                 <w:rStyle w:val="Hyperlink"/>
@@ -1247,7 +1256,7 @@
                 <w:noProof/>
                 <w:webHidden/>
               </w:rPr>
-              <w:instrText xml:space="preserve"> PAGEREF _Toc463457352 \h </w:instrText>
+              <w:instrText xml:space="preserve"> PAGEREF _Toc464747654 \h </w:instrText>
             </w:r>
             <w:r>
               <w:rPr>
@@ -1267,7 +1276,7 @@
                 <w:noProof/>
                 <w:webHidden/>
               </w:rPr>
-              <w:t>2</w:t>
+              <w:t>3</w:t>
             </w:r>
             <w:r>
               <w:rPr>
@@ -1290,7 +1299,7 @@
               <w:noProof/>
             </w:rPr>
           </w:pPr>
-          <w:hyperlink w:anchor="_Toc463457353" w:history="1">
+          <w:hyperlink w:anchor="_Toc464747655" w:history="1">
             <w:r>
               <w:rPr>
                 <w:rStyle w:val="Hyperlink"/>
@@ -1333,7 +1342,7 @@
                 <w:noProof/>
                 <w:webHidden/>
               </w:rPr>
-              <w:instrText xml:space="preserve"> PAGEREF _Toc463457353 \h </w:instrText>
+              <w:instrText xml:space="preserve"> PAGEREF _Toc464747655 \h </w:instrText>
             </w:r>
             <w:r>
               <w:rPr>
@@ -1353,7 +1362,7 @@
                 <w:noProof/>
                 <w:webHidden/>
               </w:rPr>
-              <w:t>2</w:t>
+              <w:t>3</w:t>
             </w:r>
             <w:r>
               <w:rPr>
@@ -1376,7 +1385,7 @@
               <w:noProof/>
             </w:rPr>
           </w:pPr>
-          <w:hyperlink w:anchor="_Toc463457354" w:history="1">
+          <w:hyperlink w:anchor="_Toc464747656" w:history="1">
             <w:r>
               <w:rPr>
                 <w:rStyle w:val="Hyperlink"/>
@@ -1419,7 +1428,7 @@
                 <w:noProof/>
                 <w:webHidden/>
               </w:rPr>
-              <w:instrText xml:space="preserve"> PAGEREF _Toc463457354 \h </w:instrText>
+              <w:instrText xml:space="preserve"> PAGEREF _Toc464747656 \h </w:instrText>
             </w:r>
             <w:r>
               <w:rPr>
@@ -1439,7 +1448,7 @@
                 <w:noProof/>
                 <w:webHidden/>
               </w:rPr>
-              <w:t>2</w:t>
+              <w:t>3</w:t>
             </w:r>
             <w:r>
               <w:rPr>
@@ -1462,7 +1471,7 @@
               <w:noProof/>
             </w:rPr>
           </w:pPr>
-          <w:hyperlink w:anchor="_Toc463457355" w:history="1">
+          <w:hyperlink w:anchor="_Toc464747657" w:history="1">
             <w:r>
               <w:rPr>
                 <w:rStyle w:val="Hyperlink"/>
@@ -1505,7 +1514,7 @@
                 <w:noProof/>
                 <w:webHidden/>
               </w:rPr>
-              <w:instrText xml:space="preserve"> PAGEREF _Toc463457355 \h </w:instrText>
+              <w:instrText xml:space="preserve"> PAGEREF _Toc464747657 \h </w:instrText>
             </w:r>
             <w:r>
               <w:rPr>
@@ -1548,7 +1557,7 @@
               <w:noProof/>
             </w:rPr>
           </w:pPr>
-          <w:hyperlink w:anchor="_Toc463457356" w:history="1">
+          <w:hyperlink w:anchor="_Toc464747658" w:history="1">
             <w:r>
               <w:rPr>
                 <w:rStyle w:val="Hyperlink"/>
@@ -1591,7 +1600,7 @@
                 <w:noProof/>
                 <w:webHidden/>
               </w:rPr>
-              <w:instrText xml:space="preserve"> PAGEREF _Toc463457356 \h </w:instrText>
+              <w:instrText xml:space="preserve"> PAGEREF _Toc464747658 \h </w:instrText>
             </w:r>
             <w:r>
               <w:rPr>
@@ -1611,7 +1620,7 @@
                 <w:noProof/>
                 <w:webHidden/>
               </w:rPr>
-              <w:t>4</w:t>
+              <w:t>5</w:t>
             </w:r>
             <w:r>
               <w:rPr>
@@ -1634,7 +1643,7 @@
               <w:noProof/>
             </w:rPr>
           </w:pPr>
-          <w:hyperlink w:anchor="_Toc463457357" w:history="1">
+          <w:hyperlink w:anchor="_Toc464747659" w:history="1">
             <w:r>
               <w:rPr>
                 <w:rStyle w:val="Hyperlink"/>
@@ -1675,7 +1684,7 @@
                 <w:noProof/>
                 <w:webHidden/>
               </w:rPr>
-              <w:instrText xml:space="preserve"> PAGEREF _Toc463457357 \h </w:instrText>
+              <w:instrText xml:space="preserve"> PAGEREF _Toc464747659 \h </w:instrText>
             </w:r>
             <w:r>
               <w:rPr>
@@ -1695,7 +1704,7 @@
                 <w:noProof/>
                 <w:webHidden/>
               </w:rPr>
-              <w:t>5</w:t>
+              <w:t>6</w:t>
             </w:r>
             <w:r>
               <w:rPr>
@@ -1718,7 +1727,7 @@
               <w:noProof/>
             </w:rPr>
           </w:pPr>
-          <w:hyperlink w:anchor="_Toc463457358" w:history="1">
+          <w:hyperlink w:anchor="_Toc464747660" w:history="1">
             <w:r>
               <w:rPr>
                 <w:rStyle w:val="Hyperlink"/>
@@ -1759,7 +1768,7 @@
                 <w:noProof/>
                 <w:webHidden/>
               </w:rPr>
-              <w:instrText xml:space="preserve"> PAGEREF _Toc463457358 \h </w:instrText>
+              <w:instrText xml:space="preserve"> PAGEREF _Toc464747660 \h </w:instrText>
             </w:r>
             <w:r>
               <w:rPr>
@@ -1779,7 +1788,7 @@
                 <w:noProof/>
                 <w:webHidden/>
               </w:rPr>
-              <w:t>6</w:t>
+              <w:t>7</w:t>
             </w:r>
             <w:r>
               <w:rPr>
@@ -1802,7 +1811,7 @@
               <w:noProof/>
             </w:rPr>
           </w:pPr>
-          <w:hyperlink w:anchor="_Toc463457359" w:history="1">
+          <w:hyperlink w:anchor="_Toc464747661" w:history="1">
             <w:r>
               <w:rPr>
                 <w:rStyle w:val="Hyperlink"/>
@@ -1843,7 +1852,7 @@
                 <w:noProof/>
                 <w:webHidden/>
               </w:rPr>
-              <w:instrText xml:space="preserve"> PAGEREF _Toc463457359 \h </w:instrText>
+              <w:instrText xml:space="preserve"> PAGEREF _Toc464747661 \h </w:instrText>
             </w:r>
             <w:r>
               <w:rPr>
@@ -1863,7 +1872,7 @@
                 <w:noProof/>
                 <w:webHidden/>
               </w:rPr>
-              <w:t>6</w:t>
+              <w:t>7</w:t>
             </w:r>
             <w:r>
               <w:rPr>
@@ -1886,7 +1895,7 @@
               <w:noProof/>
             </w:rPr>
           </w:pPr>
-          <w:hyperlink w:anchor="_Toc463457360" w:history="1">
+          <w:hyperlink w:anchor="_Toc464747662" w:history="1">
             <w:r>
               <w:rPr>
                 <w:rStyle w:val="Hyperlink"/>
@@ -1929,7 +1938,7 @@
                 <w:noProof/>
                 <w:webHidden/>
               </w:rPr>
-              <w:instrText xml:space="preserve"> PAGEREF _Toc463457360 \h </w:instrText>
+              <w:instrText xml:space="preserve"> PAGEREF _Toc464747662 \h </w:instrText>
             </w:r>
             <w:r>
               <w:rPr>
@@ -1949,7 +1958,7 @@
                 <w:noProof/>
                 <w:webHidden/>
               </w:rPr>
-              <w:t>7</w:t>
+              <w:t>9</w:t>
             </w:r>
             <w:r>
               <w:rPr>
@@ -1972,7 +1981,7 @@
               <w:noProof/>
             </w:rPr>
           </w:pPr>
-          <w:hyperlink w:anchor="_Toc463457361" w:history="1">
+          <w:hyperlink w:anchor="_Toc464747663" w:history="1">
             <w:r>
               <w:rPr>
                 <w:rStyle w:val="Hyperlink"/>
@@ -2015,7 +2024,7 @@
                 <w:noProof/>
                 <w:webHidden/>
               </w:rPr>
-              <w:instrText xml:space="preserve"> PAGEREF _Toc463457361 \h </w:instrText>
+              <w:instrText xml:space="preserve"> PAGEREF _Toc464747663 \h </w:instrText>
             </w:r>
             <w:r>
               <w:rPr>
@@ -2035,7 +2044,7 @@
                 <w:noProof/>
                 <w:webHidden/>
               </w:rPr>
-              <w:t>7</w:t>
+              <w:t>9</w:t>
             </w:r>
             <w:r>
               <w:rPr>
@@ -2058,7 +2067,7 @@
               <w:noProof/>
             </w:rPr>
           </w:pPr>
-          <w:hyperlink w:anchor="_Toc463457362" w:history="1">
+          <w:hyperlink w:anchor="_Toc464747664" w:history="1">
             <w:r>
               <w:rPr>
                 <w:rStyle w:val="Hyperlink"/>
@@ -2101,7 +2110,7 @@
                 <w:noProof/>
                 <w:webHidden/>
               </w:rPr>
-              <w:instrText xml:space="preserve"> PAGEREF _Toc463457362 \h </w:instrText>
+              <w:instrText xml:space="preserve"> PAGEREF _Toc464747664 \h </w:instrText>
             </w:r>
             <w:r>
               <w:rPr>
@@ -2121,7 +2130,7 @@
                 <w:noProof/>
                 <w:webHidden/>
               </w:rPr>
-              <w:t>7</w:t>
+              <w:t>9</w:t>
             </w:r>
             <w:r>
               <w:rPr>
@@ -2144,7 +2153,7 @@
               <w:noProof/>
             </w:rPr>
           </w:pPr>
-          <w:hyperlink w:anchor="_Toc463457363" w:history="1">
+          <w:hyperlink w:anchor="_Toc464747665" w:history="1">
             <w:r>
               <w:rPr>
                 <w:rStyle w:val="Hyperlink"/>
@@ -2187,7 +2196,7 @@
                 <w:noProof/>
                 <w:webHidden/>
               </w:rPr>
-              <w:instrText xml:space="preserve"> PAGEREF _Toc463457363 \h </w:instrText>
+              <w:instrText xml:space="preserve"> PAGEREF _Toc464747665 \h </w:instrText>
             </w:r>
             <w:r>
               <w:rPr>
@@ -2207,7 +2216,7 @@
                 <w:noProof/>
                 <w:webHidden/>
               </w:rPr>
-              <w:t>7</w:t>
+              <w:t>9</w:t>
             </w:r>
             <w:r>
               <w:rPr>
@@ -2230,7 +2239,7 @@
               <w:noProof/>
             </w:rPr>
           </w:pPr>
-          <w:hyperlink w:anchor="_Toc463457364" w:history="1">
+          <w:hyperlink w:anchor="_Toc464747666" w:history="1">
             <w:r>
               <w:rPr>
                 <w:rStyle w:val="Hyperlink"/>
@@ -2273,7 +2282,7 @@
                 <w:noProof/>
                 <w:webHidden/>
               </w:rPr>
-              <w:instrText xml:space="preserve"> PAGEREF _Toc463457364 \h </w:instrText>
+              <w:instrText xml:space="preserve"> PAGEREF _Toc464747666 \h </w:instrText>
             </w:r>
             <w:r>
               <w:rPr>
@@ -2293,7 +2302,7 @@
                 <w:noProof/>
                 <w:webHidden/>
               </w:rPr>
-              <w:t>8</w:t>
+              <w:t>9</w:t>
             </w:r>
             <w:r>
               <w:rPr>
@@ -2316,7 +2325,7 @@
               <w:noProof/>
             </w:rPr>
           </w:pPr>
-          <w:hyperlink w:anchor="_Toc463457365" w:history="1">
+          <w:hyperlink w:anchor="_Toc464747667" w:history="1">
             <w:r>
               <w:rPr>
                 <w:rStyle w:val="Hyperlink"/>
@@ -2361,7 +2370,7 @@
                 <w:noProof/>
                 <w:webHidden/>
               </w:rPr>
-              <w:instrText xml:space="preserve"> PAGEREF _Toc463457365 \h </w:instrText>
+              <w:instrText xml:space="preserve"> PAGEREF _Toc464747667 \h </w:instrText>
             </w:r>
             <w:r>
               <w:rPr>
@@ -2381,7 +2390,7 @@
                 <w:noProof/>
                 <w:webHidden/>
               </w:rPr>
-              <w:t>8</w:t>
+              <w:t>9</w:t>
             </w:r>
             <w:r>
               <w:rPr>
@@ -2404,7 +2413,7 @@
               <w:noProof/>
             </w:rPr>
           </w:pPr>
-          <w:hyperlink w:anchor="_Toc463457366" w:history="1">
+          <w:hyperlink w:anchor="_Toc464747668" w:history="1">
             <w:r>
               <w:rPr>
                 <w:rStyle w:val="Hyperlink"/>
@@ -2449,7 +2458,7 @@
                 <w:noProof/>
                 <w:webHidden/>
               </w:rPr>
-              <w:instrText xml:space="preserve"> PAGEREF _Toc463457366 \h </w:instrText>
+              <w:instrText xml:space="preserve"> PAGEREF _Toc464747668 \h </w:instrText>
             </w:r>
             <w:r>
               <w:rPr>
@@ -2469,7 +2478,7 @@
                 <w:noProof/>
                 <w:webHidden/>
               </w:rPr>
-              <w:t>8</w:t>
+              <w:t>9</w:t>
             </w:r>
             <w:r>
               <w:rPr>
@@ -2492,7 +2501,7 @@
               <w:noProof/>
             </w:rPr>
           </w:pPr>
-          <w:hyperlink w:anchor="_Toc463457367" w:history="1">
+          <w:hyperlink w:anchor="_Toc464747669" w:history="1">
             <w:r>
               <w:rPr>
                 <w:rStyle w:val="Hyperlink"/>
@@ -2535,7 +2544,7 @@
                 <w:noProof/>
                 <w:webHidden/>
               </w:rPr>
-              <w:instrText xml:space="preserve"> PAGEREF _Toc463457367 \h </w:instrText>
+              <w:instrText xml:space="preserve"> PAGEREF _Toc464747669 \h </w:instrText>
             </w:r>
             <w:r>
               <w:rPr>
@@ -2555,7 +2564,7 @@
                 <w:noProof/>
                 <w:webHidden/>
               </w:rPr>
-              <w:t>8</w:t>
+              <w:t>9</w:t>
             </w:r>
             <w:r>
               <w:rPr>
@@ -2578,7 +2587,7 @@
               <w:noProof/>
             </w:rPr>
           </w:pPr>
-          <w:hyperlink w:anchor="_Toc463457368" w:history="1">
+          <w:hyperlink w:anchor="_Toc464747670" w:history="1">
             <w:r>
               <w:rPr>
                 <w:rStyle w:val="Hyperlink"/>
@@ -2621,7 +2630,7 @@
                 <w:noProof/>
                 <w:webHidden/>
               </w:rPr>
-              <w:instrText xml:space="preserve"> PAGEREF _Toc463457368 \h </w:instrText>
+              <w:instrText xml:space="preserve"> PAGEREF _Toc464747670 \h </w:instrText>
             </w:r>
             <w:r>
               <w:rPr>
@@ -2641,7 +2650,7 @@
                 <w:noProof/>
                 <w:webHidden/>
               </w:rPr>
-              <w:t>9</w:t>
+              <w:t>12</w:t>
             </w:r>
             <w:r>
               <w:rPr>
@@ -2664,11 +2673,12 @@
               <w:noProof/>
             </w:rPr>
           </w:pPr>
-          <w:hyperlink w:anchor="_Toc463457369" w:history="1">
+          <w:hyperlink w:anchor="_Toc464747671" w:history="1">
             <w:r>
               <w:rPr>
                 <w:rStyle w:val="Hyperlink"/>
                 <w:noProof/>
+                <w:lang w:val="en-GB"/>
               </w:rPr>
               <w:t>6</w:t>
             </w:r>
@@ -2706,7 +2716,7 @@
                 <w:noProof/>
                 <w:webHidden/>
               </w:rPr>
-              <w:instrText xml:space="preserve"> PAGEREF _Toc463457369 \h </w:instrText>
+              <w:instrText xml:space="preserve"> PAGEREF _Toc464747671 \h </w:instrText>
             </w:r>
             <w:r>
               <w:rPr>
@@ -2726,7 +2736,7 @@
                 <w:noProof/>
                 <w:webHidden/>
               </w:rPr>
-              <w:t>9</w:t>
+              <w:t>12</w:t>
             </w:r>
             <w:r>
               <w:rPr>
@@ -2749,11 +2759,12 @@
               <w:noProof/>
             </w:rPr>
           </w:pPr>
-          <w:hyperlink w:anchor="_Toc463457370" w:history="1">
+          <w:hyperlink w:anchor="_Toc464747672" w:history="1">
             <w:r>
               <w:rPr>
                 <w:rStyle w:val="Hyperlink"/>
                 <w:noProof/>
+                <w:lang w:val="en-GB"/>
               </w:rPr>
               <w:t>7</w:t>
             </w:r>
@@ -2768,6 +2779,263 @@
               <w:rPr>
                 <w:rStyle w:val="Hyperlink"/>
                 <w:noProof/>
+                <w:lang w:val="en-GB"/>
+              </w:rPr>
+              <w:t>Group peer assessment</w:t>
+            </w:r>
+            <w:r>
+              <w:rPr>
+                <w:noProof/>
+                <w:webHidden/>
+              </w:rPr>
+              <w:tab/>
+            </w:r>
+            <w:r>
+              <w:rPr>
+                <w:noProof/>
+                <w:webHidden/>
+              </w:rPr>
+              <w:fldChar w:fldCharType="begin"/>
+            </w:r>
+            <w:r>
+              <w:rPr>
+                <w:noProof/>
+                <w:webHidden/>
+              </w:rPr>
+              <w:instrText xml:space="preserve"> PAGEREF _Toc464747672 \h </w:instrText>
+            </w:r>
+            <w:r>
+              <w:rPr>
+                <w:noProof/>
+                <w:webHidden/>
+              </w:rPr>
+            </w:r>
+            <w:r>
+              <w:rPr>
+                <w:noProof/>
+                <w:webHidden/>
+              </w:rPr>
+              <w:fldChar w:fldCharType="separate"/>
+            </w:r>
+            <w:r>
+              <w:rPr>
+                <w:noProof/>
+                <w:webHidden/>
+              </w:rPr>
+              <w:t>12</w:t>
+            </w:r>
+            <w:r>
+              <w:rPr>
+                <w:noProof/>
+                <w:webHidden/>
+              </w:rPr>
+              <w:fldChar w:fldCharType="end"/>
+            </w:r>
+          </w:hyperlink>
+        </w:p>
+        <w:p>
+          <w:pPr>
+            <w:pStyle w:val="TOC1"/>
+            <w:tabs>
+              <w:tab w:val="left" w:pos="440"/>
+              <w:tab w:val="right" w:leader="dot" w:pos="9350"/>
+            </w:tabs>
+            <w:rPr>
+              <w:rFonts w:eastAsiaTheme="minorEastAsia"/>
+              <w:noProof/>
+            </w:rPr>
+          </w:pPr>
+          <w:hyperlink w:anchor="_Toc464747673" w:history="1">
+            <w:r>
+              <w:rPr>
+                <w:rStyle w:val="Hyperlink"/>
+                <w:noProof/>
+                <w:lang w:val="en-GB"/>
+              </w:rPr>
+              <w:t>8</w:t>
+            </w:r>
+            <w:r>
+              <w:rPr>
+                <w:rFonts w:eastAsiaTheme="minorEastAsia"/>
+                <w:noProof/>
+              </w:rPr>
+              <w:tab/>
+            </w:r>
+            <w:r>
+              <w:rPr>
+                <w:rStyle w:val="Hyperlink"/>
+                <w:noProof/>
+                <w:lang w:val="en-GB"/>
+              </w:rPr>
+              <w:t>Personal Evaluation</w:t>
+            </w:r>
+            <w:r>
+              <w:rPr>
+                <w:noProof/>
+                <w:webHidden/>
+              </w:rPr>
+              <w:tab/>
+            </w:r>
+            <w:r>
+              <w:rPr>
+                <w:noProof/>
+                <w:webHidden/>
+              </w:rPr>
+              <w:fldChar w:fldCharType="begin"/>
+            </w:r>
+            <w:r>
+              <w:rPr>
+                <w:noProof/>
+                <w:webHidden/>
+              </w:rPr>
+              <w:instrText xml:space="preserve"> PAGEREF _Toc464747673 \h </w:instrText>
+            </w:r>
+            <w:r>
+              <w:rPr>
+                <w:noProof/>
+                <w:webHidden/>
+              </w:rPr>
+            </w:r>
+            <w:r>
+              <w:rPr>
+                <w:noProof/>
+                <w:webHidden/>
+              </w:rPr>
+              <w:fldChar w:fldCharType="separate"/>
+            </w:r>
+            <w:r>
+              <w:rPr>
+                <w:noProof/>
+                <w:webHidden/>
+              </w:rPr>
+              <w:t>12</w:t>
+            </w:r>
+            <w:r>
+              <w:rPr>
+                <w:noProof/>
+                <w:webHidden/>
+              </w:rPr>
+              <w:fldChar w:fldCharType="end"/>
+            </w:r>
+          </w:hyperlink>
+        </w:p>
+        <w:p>
+          <w:pPr>
+            <w:pStyle w:val="TOC2"/>
+            <w:tabs>
+              <w:tab w:val="left" w:pos="880"/>
+              <w:tab w:val="right" w:leader="dot" w:pos="9350"/>
+            </w:tabs>
+            <w:rPr>
+              <w:rFonts w:eastAsiaTheme="minorEastAsia"/>
+              <w:noProof/>
+            </w:rPr>
+          </w:pPr>
+          <w:hyperlink w:anchor="_Toc464747674" w:history="1">
+            <w:r>
+              <w:rPr>
+                <w:rStyle w:val="Hyperlink"/>
+                <w:noProof/>
+                <w:lang w:val="en-GB"/>
+              </w:rPr>
+              <w:t>8.1</w:t>
+            </w:r>
+            <w:r>
+              <w:rPr>
+                <w:rFonts w:eastAsiaTheme="minorEastAsia"/>
+                <w:noProof/>
+              </w:rPr>
+              <w:tab/>
+            </w:r>
+            <w:r>
+              <w:rPr>
+                <w:rStyle w:val="Hyperlink"/>
+                <w:noProof/>
+                <w:lang w:val="en-GB"/>
+              </w:rPr>
+              <w:t>Radu</w:t>
+            </w:r>
+            <w:r>
+              <w:rPr>
+                <w:noProof/>
+                <w:webHidden/>
+              </w:rPr>
+              <w:tab/>
+            </w:r>
+            <w:r>
+              <w:rPr>
+                <w:noProof/>
+                <w:webHidden/>
+              </w:rPr>
+              <w:fldChar w:fldCharType="begin"/>
+            </w:r>
+            <w:r>
+              <w:rPr>
+                <w:noProof/>
+                <w:webHidden/>
+              </w:rPr>
+              <w:instrText xml:space="preserve"> PAGEREF _Toc464747674 \h </w:instrText>
+            </w:r>
+            <w:r>
+              <w:rPr>
+                <w:noProof/>
+                <w:webHidden/>
+              </w:rPr>
+            </w:r>
+            <w:r>
+              <w:rPr>
+                <w:noProof/>
+                <w:webHidden/>
+              </w:rPr>
+              <w:fldChar w:fldCharType="separate"/>
+            </w:r>
+            <w:r>
+              <w:rPr>
+                <w:noProof/>
+                <w:webHidden/>
+              </w:rPr>
+              <w:t>12</w:t>
+            </w:r>
+            <w:r>
+              <w:rPr>
+                <w:noProof/>
+                <w:webHidden/>
+              </w:rPr>
+              <w:fldChar w:fldCharType="end"/>
+            </w:r>
+          </w:hyperlink>
+        </w:p>
+        <w:p>
+          <w:pPr>
+            <w:pStyle w:val="TOC1"/>
+            <w:tabs>
+              <w:tab w:val="left" w:pos="440"/>
+              <w:tab w:val="right" w:leader="dot" w:pos="9350"/>
+            </w:tabs>
+            <w:rPr>
+              <w:rFonts w:eastAsiaTheme="minorEastAsia"/>
+              <w:noProof/>
+            </w:rPr>
+          </w:pPr>
+          <w:hyperlink w:anchor="_Toc464747675" w:history="1">
+            <w:r>
+              <w:rPr>
+                <w:rStyle w:val="Hyperlink"/>
+                <w:noProof/>
+              </w:rPr>
+              <w:t>9</w:t>
+            </w:r>
+            <w:r>
+              <w:rPr>
+                <w:rFonts w:eastAsiaTheme="minorEastAsia"/>
+                <w:noProof/>
+              </w:rPr>
+              <w:tab/>
+            </w:r>
+            <w:r>
+              <w:rPr>
+                <w:rStyle w:val="Hyperlink"/>
+                <w:noProof/>
               </w:rPr>
               <w:t>References</w:t>
             </w:r>
@@ -2790,7 +3058,7 @@
                 <w:noProof/>
                 <w:webHidden/>
               </w:rPr>
-              <w:instrText xml:space="preserve"> PAGEREF _Toc463457370 \h </w:instrText>
+              <w:instrText xml:space="preserve"> PAGEREF _Toc464747675 \h </w:instrText>
             </w:r>
             <w:r>
               <w:rPr>
@@ -2810,7 +3078,7 @@
                 <w:noProof/>
                 <w:webHidden/>
               </w:rPr>
-              <w:t>9</w:t>
+              <w:t>12</w:t>
             </w:r>
             <w:r>
               <w:rPr>
@@ -2850,12 +3118,12 @@
       <w:pPr>
         <w:pStyle w:val="Heading1"/>
       </w:pPr>
-      <w:bookmarkStart w:id="0" w:name="_Toc463457349"/>
+      <w:bookmarkStart w:id="1" w:name="_Toc464747651"/>
       <w:r>
         <w:lastRenderedPageBreak/>
         <w:t>Introduction</w:t>
       </w:r>
-      <w:bookmarkEnd w:id="0"/>
+      <w:bookmarkEnd w:id="1"/>
     </w:p>
     <w:p>
       <w:pPr>
@@ -3084,7 +3352,6 @@
           <w:szCs w:val="32"/>
         </w:rPr>
       </w:pPr>
-      <w:bookmarkStart w:id="1" w:name="_Toc463457350"/>
       <w:r>
         <w:br w:type="page"/>
       </w:r>
@@ -3093,11 +3360,12 @@
       <w:pPr>
         <w:pStyle w:val="Heading1"/>
       </w:pPr>
+      <w:bookmarkStart w:id="2" w:name="_Toc464747652"/>
       <w:r>
         <w:lastRenderedPageBreak/>
         <w:t>Design Overview</w:t>
       </w:r>
-      <w:bookmarkEnd w:id="1"/>
+      <w:bookmarkEnd w:id="2"/>
     </w:p>
     <w:p>
       <w:pPr>
@@ -3106,14 +3374,14 @@
           <w:lang w:val="en-GB"/>
         </w:rPr>
       </w:pPr>
-      <w:bookmarkStart w:id="2" w:name="_Toc463457351"/>
+      <w:bookmarkStart w:id="3" w:name="_Toc464747653"/>
       <w:r>
         <w:rPr>
           <w:lang w:val="en-GB"/>
         </w:rPr>
         <w:t>Introduction</w:t>
       </w:r>
-      <w:bookmarkEnd w:id="2"/>
+      <w:bookmarkEnd w:id="3"/>
     </w:p>
     <w:p>
       <w:pPr>
@@ -3159,14 +3427,14 @@
           <w:lang w:val="en-GB"/>
         </w:rPr>
       </w:pPr>
-      <w:bookmarkStart w:id="3" w:name="_Toc463457352"/>
+      <w:bookmarkStart w:id="4" w:name="_Toc464747654"/>
       <w:r>
         <w:rPr>
           <w:lang w:val="en-GB"/>
         </w:rPr>
         <w:t>User Group</w:t>
       </w:r>
-      <w:bookmarkEnd w:id="3"/>
+      <w:bookmarkEnd w:id="4"/>
     </w:p>
     <w:p>
       <w:pPr>
@@ -3212,14 +3480,14 @@
           <w:lang w:val="en-GB"/>
         </w:rPr>
       </w:pPr>
-      <w:bookmarkStart w:id="4" w:name="_Toc463457353"/>
+      <w:bookmarkStart w:id="5" w:name="_Toc464747655"/>
       <w:r>
         <w:rPr>
           <w:lang w:val="en-GB"/>
         </w:rPr>
         <w:t>Customer</w:t>
       </w:r>
-      <w:bookmarkEnd w:id="4"/>
+      <w:bookmarkEnd w:id="5"/>
     </w:p>
     <w:p>
       <w:pPr>
@@ -3349,14 +3617,14 @@
           <w:lang w:val="en-GB"/>
         </w:rPr>
       </w:pPr>
-      <w:bookmarkStart w:id="5" w:name="_Toc463457354"/>
+      <w:bookmarkStart w:id="6" w:name="_Toc464747656"/>
       <w:r>
         <w:rPr>
           <w:lang w:val="en-GB"/>
         </w:rPr>
         <w:t>Administrator</w:t>
       </w:r>
-      <w:bookmarkEnd w:id="5"/>
+      <w:bookmarkEnd w:id="6"/>
     </w:p>
     <w:p>
       <w:pPr>
@@ -3438,14 +3706,14 @@
           <w:lang w:val="en-GB"/>
         </w:rPr>
       </w:pPr>
-      <w:bookmarkStart w:id="6" w:name="_Toc463457355"/>
+      <w:bookmarkStart w:id="7" w:name="_Toc464747657"/>
       <w:r>
         <w:rPr>
           <w:lang w:val="en-GB"/>
         </w:rPr>
         <w:t>Network Architecture</w:t>
       </w:r>
-      <w:bookmarkEnd w:id="6"/>
+      <w:bookmarkEnd w:id="7"/>
     </w:p>
     <w:p>
       <w:pPr>
@@ -3546,10 +3814,10 @@
             <v:path o:extrusionok="f" gradientshapeok="t" o:connecttype="rect"/>
             <o:lock v:ext="edit" aspectratio="t"/>
           </v:shapetype>
-          <v:shape id="_x0000_i1025" type="#_x0000_t75" style="width:303.4pt;height:272.75pt" o:ole="">
+          <v:shape id="_x0000_i1025" type="#_x0000_t75" style="width:303.4pt;height:273.25pt" o:ole="">
             <v:imagedata r:id="rId16" o:title=""/>
           </v:shape>
-          <o:OLEObject Type="Embed" ProgID="Visio.Drawing.11" ShapeID="_x0000_i1025" DrawAspect="Content" ObjectID="_1537864319" r:id="rId17"/>
+          <o:OLEObject Type="Embed" ProgID="Visio.Drawing.11" ShapeID="_x0000_i1025" DrawAspect="Content" ObjectID="_1538489491" r:id="rId17"/>
         </w:object>
       </w:r>
     </w:p>
@@ -3692,7 +3960,7 @@
           <w:lang w:val="en-GB"/>
         </w:rPr>
       </w:pPr>
-      <w:bookmarkStart w:id="7" w:name="_Toc433135902"/>
+      <w:bookmarkStart w:id="8" w:name="_Toc433135902"/>
       <w:r>
         <w:rPr>
           <w:lang w:val="en-GB"/>
@@ -3707,7 +3975,7 @@
           <w:lang w:val="en-GB"/>
         </w:rPr>
       </w:pPr>
-      <w:bookmarkStart w:id="8" w:name="_Toc463457356"/>
+      <w:bookmarkStart w:id="9" w:name="_Toc464747658"/>
       <w:r>
         <w:rPr>
           <w:lang w:val="en-GB"/>
@@ -3715,8 +3983,8 @@
         <w:lastRenderedPageBreak/>
         <w:t>Threat analysis</w:t>
       </w:r>
-      <w:bookmarkEnd w:id="7"/>
       <w:bookmarkEnd w:id="8"/>
+      <w:bookmarkEnd w:id="9"/>
       <w:r>
         <w:rPr>
           <w:lang w:val="en-GB"/>
@@ -4249,7 +4517,7 @@
       <w:pPr>
         <w:pStyle w:val="Heading2"/>
       </w:pPr>
-      <w:bookmarkStart w:id="9" w:name="_Toc463457357"/>
+      <w:bookmarkStart w:id="10" w:name="_Toc464747659"/>
       <w:r>
         <w:t>A</w:t>
       </w:r>
@@ -4259,7 +4527,7 @@
       <w:r>
         <w:t xml:space="preserve"> management</w:t>
       </w:r>
-      <w:bookmarkEnd w:id="9"/>
+      <w:bookmarkEnd w:id="10"/>
     </w:p>
     <w:p>
       <w:r>
@@ -4817,11 +5085,11 @@
       <w:pPr>
         <w:pStyle w:val="Heading2"/>
       </w:pPr>
-      <w:bookmarkStart w:id="10" w:name="_Toc463457358"/>
+      <w:bookmarkStart w:id="11" w:name="_Toc464747660"/>
       <w:r>
         <w:t>Authorization requirements</w:t>
       </w:r>
-      <w:bookmarkEnd w:id="10"/>
+      <w:bookmarkEnd w:id="11"/>
     </w:p>
     <w:p>
       <w:pPr>
@@ -5328,11 +5596,11 @@
       <w:pPr>
         <w:pStyle w:val="Heading2"/>
       </w:pPr>
-      <w:bookmarkStart w:id="11" w:name="_Toc463457359"/>
+      <w:bookmarkStart w:id="12" w:name="_Toc464747661"/>
       <w:r>
         <w:t>Risk analysis</w:t>
       </w:r>
-      <w:bookmarkEnd w:id="11"/>
+      <w:bookmarkEnd w:id="12"/>
     </w:p>
     <w:p>
       <w:pPr>
@@ -5877,8 +6145,7 @@
           <w:lang w:val="en-GB"/>
         </w:rPr>
       </w:pPr>
-      <w:bookmarkStart w:id="12" w:name="_Toc433135906"/>
-      <w:bookmarkStart w:id="13" w:name="_Toc463457360"/>
+      <w:bookmarkStart w:id="13" w:name="_Toc433135906"/>
     </w:p>
     <w:p>
       <w:pPr>
@@ -5900,6 +6167,7 @@
           <w:lang w:val="en-GB"/>
         </w:rPr>
       </w:pPr>
+      <w:bookmarkStart w:id="14" w:name="_Toc464747662"/>
       <w:r>
         <w:rPr>
           <w:lang w:val="en-GB"/>
@@ -5907,8 +6175,8 @@
         <w:lastRenderedPageBreak/>
         <w:t>Secure design</w:t>
       </w:r>
-      <w:bookmarkEnd w:id="12"/>
       <w:bookmarkEnd w:id="13"/>
+      <w:bookmarkEnd w:id="14"/>
     </w:p>
     <w:p>
       <w:pPr>
@@ -5917,14 +6185,14 @@
           <w:lang w:val="en-GB"/>
         </w:rPr>
       </w:pPr>
-      <w:bookmarkStart w:id="14" w:name="_Toc463457361"/>
+      <w:bookmarkStart w:id="15" w:name="_Toc464747663"/>
       <w:r>
         <w:rPr>
           <w:lang w:val="en-GB"/>
         </w:rPr>
         <w:t>Attack Trees</w:t>
       </w:r>
-      <w:bookmarkEnd w:id="14"/>
+      <w:bookmarkEnd w:id="15"/>
     </w:p>
     <w:p>
       <w:pPr>
@@ -6015,16 +6283,16 @@
           <w:lang w:val="en-GB"/>
         </w:rPr>
       </w:pPr>
-      <w:bookmarkStart w:id="15" w:name="_Toc433135908"/>
-      <w:bookmarkStart w:id="16" w:name="_Toc463457362"/>
+      <w:bookmarkStart w:id="16" w:name="_Toc433135908"/>
+      <w:bookmarkStart w:id="17" w:name="_Toc464747664"/>
       <w:r>
         <w:rPr>
           <w:lang w:val="en-GB"/>
         </w:rPr>
         <w:t>Misuse Cases</w:t>
       </w:r>
-      <w:bookmarkEnd w:id="15"/>
       <w:bookmarkEnd w:id="16"/>
+      <w:bookmarkEnd w:id="17"/>
     </w:p>
     <w:p>
       <w:pPr>
@@ -6033,16 +6301,16 @@
           <w:lang w:val="en-GB"/>
         </w:rPr>
       </w:pPr>
-      <w:bookmarkStart w:id="17" w:name="_Toc433135909"/>
-      <w:bookmarkStart w:id="18" w:name="_Toc463457363"/>
+      <w:bookmarkStart w:id="18" w:name="_Toc433135909"/>
+      <w:bookmarkStart w:id="19" w:name="_Toc464747665"/>
       <w:r>
         <w:rPr>
           <w:lang w:val="en-GB"/>
         </w:rPr>
         <w:t>Injection of malicious SQL string</w:t>
       </w:r>
-      <w:bookmarkEnd w:id="17"/>
       <w:bookmarkEnd w:id="18"/>
+      <w:bookmarkEnd w:id="19"/>
     </w:p>
     <w:p>
       <w:pPr>
@@ -6064,16 +6332,16 @@
           <w:lang w:val="en-GB"/>
         </w:rPr>
       </w:pPr>
-      <w:bookmarkStart w:id="19" w:name="_Toc433135910"/>
-      <w:bookmarkStart w:id="20" w:name="_Toc463457364"/>
+      <w:bookmarkStart w:id="20" w:name="_Toc433135910"/>
+      <w:bookmarkStart w:id="21" w:name="_Toc464747666"/>
       <w:r>
         <w:rPr>
           <w:lang w:val="en-GB"/>
         </w:rPr>
         <w:t>Insertion of XSS code</w:t>
       </w:r>
-      <w:bookmarkEnd w:id="19"/>
       <w:bookmarkEnd w:id="20"/>
+      <w:bookmarkEnd w:id="21"/>
     </w:p>
     <w:p>
       <w:pPr>
@@ -6108,8 +6376,8 @@
           <w:lang w:val="en-GB"/>
         </w:rPr>
       </w:pPr>
-      <w:bookmarkStart w:id="21" w:name="_Toc433135911"/>
-      <w:bookmarkStart w:id="22" w:name="_Toc463457365"/>
+      <w:bookmarkStart w:id="22" w:name="_Toc433135911"/>
+      <w:bookmarkStart w:id="23" w:name="_Toc464747667"/>
       <w:r>
         <w:rPr>
           <w:rFonts w:eastAsia="Times New Roman"/>
@@ -6117,8 +6385,8 @@
         </w:rPr>
         <w:t>Cross-Site Request Forgery</w:t>
       </w:r>
-      <w:bookmarkEnd w:id="21"/>
       <w:bookmarkEnd w:id="22"/>
+      <w:bookmarkEnd w:id="23"/>
     </w:p>
     <w:p>
       <w:pPr>
@@ -6141,8 +6409,8 @@
           <w:lang w:val="en-GB"/>
         </w:rPr>
       </w:pPr>
-      <w:bookmarkStart w:id="23" w:name="_Toc433135912"/>
-      <w:bookmarkStart w:id="24" w:name="_Toc463457366"/>
+      <w:bookmarkStart w:id="24" w:name="_Toc433135912"/>
+      <w:bookmarkStart w:id="25" w:name="_Toc464747668"/>
       <w:r>
         <w:rPr>
           <w:rFonts w:eastAsia="Times New Roman"/>
@@ -6150,8 +6418,8 @@
         </w:rPr>
         <w:t>Brute force attack</w:t>
       </w:r>
-      <w:bookmarkEnd w:id="23"/>
       <w:bookmarkEnd w:id="24"/>
+      <w:bookmarkEnd w:id="25"/>
     </w:p>
     <w:p>
       <w:pPr>
@@ -6173,16 +6441,16 @@
           <w:lang w:val="en-GB"/>
         </w:rPr>
       </w:pPr>
-      <w:bookmarkStart w:id="25" w:name="_Toc433135914"/>
-      <w:bookmarkStart w:id="26" w:name="_Toc463457367"/>
+      <w:bookmarkStart w:id="26" w:name="_Toc433135914"/>
+      <w:bookmarkStart w:id="27" w:name="_Toc464747669"/>
       <w:r>
         <w:rPr>
           <w:lang w:val="en-GB"/>
         </w:rPr>
         <w:t>Software mitigation</w:t>
       </w:r>
-      <w:bookmarkEnd w:id="25"/>
       <w:bookmarkEnd w:id="26"/>
+      <w:bookmarkEnd w:id="27"/>
     </w:p>
     <w:p>
       <w:pPr>
@@ -6399,8 +6667,7 @@
           <w:lang w:val="en-GB"/>
         </w:rPr>
       </w:pPr>
-      <w:bookmarkStart w:id="27" w:name="_Toc433135915"/>
-      <w:bookmarkStart w:id="28" w:name="_Toc463457368"/>
+      <w:bookmarkStart w:id="28" w:name="_Toc433135915"/>
       <w:r>
         <w:rPr>
           <w:lang w:val="en-GB"/>
@@ -6415,6 +6682,7 @@
           <w:lang w:val="en-GB"/>
         </w:rPr>
       </w:pPr>
+      <w:bookmarkStart w:id="29" w:name="_Toc464747670"/>
       <w:r>
         <w:rPr>
           <w:lang w:val="en-GB"/>
@@ -6422,24 +6690,25 @@
         <w:lastRenderedPageBreak/>
         <w:t>Implementation choices</w:t>
       </w:r>
-      <w:bookmarkEnd w:id="27"/>
       <w:bookmarkEnd w:id="28"/>
-    </w:p>
-    <w:p>
-      <w:pPr>
-        <w:rPr>
-          <w:lang w:val="en-GB"/>
-        </w:rPr>
-      </w:pPr>
-      <w:bookmarkStart w:id="29" w:name="_GoBack"/>
       <w:bookmarkEnd w:id="29"/>
     </w:p>
     <w:p>
       <w:pPr>
+        <w:rPr>
+          <w:lang w:val="en-GB"/>
+        </w:rPr>
+      </w:pPr>
+    </w:p>
+    <w:p>
+      <w:pPr>
         <w:pStyle w:val="Heading1"/>
+        <w:rPr>
+          <w:lang w:val="en-GB"/>
+        </w:rPr>
       </w:pPr>
       <w:bookmarkStart w:id="30" w:name="_Toc433135921"/>
-      <w:bookmarkStart w:id="31" w:name="_Toc463457369"/>
+      <w:bookmarkStart w:id="31" w:name="_Toc464747671"/>
       <w:r>
         <w:rPr>
           <w:lang w:val="en-GB"/>
@@ -6449,7 +6718,98 @@
       <w:bookmarkEnd w:id="30"/>
       <w:bookmarkEnd w:id="31"/>
     </w:p>
-    <w:bookmarkStart w:id="32" w:name="_Toc463457370" w:displacedByCustomXml="next"/>
+    <w:p>
+      <w:pPr>
+        <w:rPr>
+          <w:lang w:val="en-GB"/>
+        </w:rPr>
+      </w:pPr>
+    </w:p>
+    <w:p>
+      <w:pPr>
+        <w:pStyle w:val="Heading1"/>
+        <w:rPr>
+          <w:lang w:val="en-GB"/>
+        </w:rPr>
+      </w:pPr>
+      <w:bookmarkStart w:id="32" w:name="_Toc464747672"/>
+      <w:r>
+        <w:rPr>
+          <w:lang w:val="en-GB"/>
+        </w:rPr>
+        <w:t>Group peer assessment</w:t>
+      </w:r>
+      <w:bookmarkEnd w:id="32"/>
+    </w:p>
+    <w:p>
+      <w:pPr>
+        <w:rPr>
+          <w:lang w:val="en-GB"/>
+        </w:rPr>
+      </w:pPr>
+      <w:r>
+        <w:rPr>
+          <w:lang w:val="en-GB"/>
+        </w:rPr>
+        <w:pict>
+          <v:shape id="_x0000_i1028" type="#_x0000_t75" style="width:528.4pt;height:146.45pt">
+            <v:imagedata r:id="rId25" o:title="Peer"/>
+          </v:shape>
+        </w:pict>
+      </w:r>
+    </w:p>
+    <w:p>
+      <w:pPr>
+        <w:pStyle w:val="Heading1"/>
+        <w:rPr>
+          <w:lang w:val="en-GB"/>
+        </w:rPr>
+      </w:pPr>
+      <w:bookmarkStart w:id="33" w:name="_Toc464747673"/>
+      <w:r>
+        <w:rPr>
+          <w:lang w:val="en-GB"/>
+        </w:rPr>
+        <w:t>Personal Evaluation</w:t>
+      </w:r>
+      <w:bookmarkEnd w:id="33"/>
+    </w:p>
+    <w:p>
+      <w:pPr>
+        <w:pStyle w:val="Heading2"/>
+        <w:rPr>
+          <w:lang w:val="en-GB"/>
+        </w:rPr>
+      </w:pPr>
+      <w:bookmarkStart w:id="34" w:name="_Toc464747674"/>
+      <w:r>
+        <w:rPr>
+          <w:lang w:val="en-GB"/>
+        </w:rPr>
+        <w:t>Radu</w:t>
+      </w:r>
+      <w:bookmarkEnd w:id="34"/>
+    </w:p>
+    <w:p>
+      <w:pPr>
+        <w:rPr>
+          <w:lang w:val="en-GB"/>
+        </w:rPr>
+      </w:pPr>
+      <w:r>
+        <w:rPr>
+          <w:lang w:val="en-GB"/>
+        </w:rPr>
+        <w:t xml:space="preserve">This course has helped me to expand my knowledge about web development </w:t>
+      </w:r>
+      <w:r>
+        <w:rPr>
+          <w:lang w:val="en-GB"/>
+        </w:rPr>
+        <w:t xml:space="preserve">and web site vulnerabilities. I have learned how to operate the Kali Linux OS and how to use some of the software provided by this OS in order to analyse and exploit vulnerabilities on a specific website. I think the pen-testing session was really helpful as it gave us the opportunity to apply our knowledge from this course in a “real” environment. Also, the experience of group work for the web application and the presentations has helped me to develop both technical and soft skills. Another very helpful skill achieved during this course is writing more secure software/web application as now I know what kind of attacks to expect on my applications in the future and how to mitigate them. </w:t>
+      </w:r>
+    </w:p>
+    <w:bookmarkStart w:id="35" w:name="_Toc464747675" w:displacedByCustomXml="next"/>
     <w:sdt>
       <w:sdtPr>
         <w:rPr>
@@ -6473,7 +6833,7 @@
           <w:r>
             <w:t>References</w:t>
           </w:r>
-          <w:bookmarkEnd w:id="32"/>
+          <w:bookmarkEnd w:id="35"/>
         </w:p>
         <w:sdt>
           <w:sdtPr>
@@ -6605,6 +6965,7 @@
                   <w:iCs/>
                   <w:noProof/>
                 </w:rPr>
+                <w:lastRenderedPageBreak/>
                 <w:t>World's Biggest Data Breaches</w:t>
               </w:r>
               <w:r>
@@ -6631,8 +6992,8 @@
     <w:p/>
     <w:p/>
     <w:sectPr>
-      <w:headerReference w:type="default" r:id="rId25"/>
-      <w:footerReference w:type="default" r:id="rId26"/>
+      <w:headerReference w:type="default" r:id="rId26"/>
+      <w:footerReference w:type="default" r:id="rId27"/>
       <w:pgSz w:w="12240" w:h="15840"/>
       <w:pgMar w:top="1440" w:right="1440" w:bottom="1440" w:left="1440" w:header="720" w:footer="720" w:gutter="0"/>
       <w:pgNumType w:start="0"/>
@@ -6645,7 +7006,7 @@
 </file>
 
 <file path=word/endnotes.xml><?xml version="1.0" encoding="utf-8"?>
-<w:endnotes xmlns:wpc="http://schemas.microsoft.com/office/word/2010/wordprocessingCanvas" xmlns:cx="http://schemas.microsoft.com/office/drawing/2014/chartex" xmlns:cx1="http://schemas.microsoft.com/office/drawing/2015/9/8/chartex" xmlns:mc="http://schemas.openxmlformats.org/markup-compatibility/2006" xmlns:o="urn:schemas-microsoft-com:office:office" xmlns:r="http://schemas.openxmlformats.org/officeDocument/2006/relationships" xmlns:m="http://schemas.openxmlformats.org/officeDocument/2006/math" xmlns:v="urn:schemas-microsoft-com:vml" xmlns:wp14="http://schemas.microsoft.com/office/word/2010/wordprocessingDrawing" xmlns:wp="http://schemas.openxmlformats.org/drawingml/2006/wordprocessingDrawing" xmlns:w10="urn:schemas-microsoft-com:office:word" xmlns:w="http://schemas.openxmlformats.org/wordprocessingml/2006/main" xmlns:w14="http://schemas.microsoft.com/office/word/2010/wordml" xmlns:w15="http://schemas.microsoft.com/office/word/2012/wordml" xmlns:w16se="http://schemas.microsoft.com/office/word/2015/wordml/symex" xmlns:wpg="http://schemas.microsoft.com/office/word/2010/wordprocessingGroup" xmlns:wpi="http://schemas.microsoft.com/office/word/2010/wordprocessingInk" xmlns:wne="http://schemas.microsoft.com/office/word/2006/wordml" xmlns:wps="http://schemas.microsoft.com/office/word/2010/wordprocessingShape" mc:Ignorable="w14 w15 w16se wp14">
+<w:endnotes xmlns:wpc="http://schemas.microsoft.com/office/word/2010/wordprocessingCanvas" xmlns:cx="http://schemas.microsoft.com/office/drawing/2014/chartex" xmlns:cx1="http://schemas.microsoft.com/office/drawing/2015/9/8/chartex" xmlns:cx2="http://schemas.microsoft.com/office/drawing/2015/10/21/chartex" xmlns:cx3="http://schemas.microsoft.com/office/drawing/2016/5/9/chartex" xmlns:cx4="http://schemas.microsoft.com/office/drawing/2016/5/10/chartex" xmlns:cx5="http://schemas.microsoft.com/office/drawing/2016/5/11/chartex" xmlns:mc="http://schemas.openxmlformats.org/markup-compatibility/2006" xmlns:o="urn:schemas-microsoft-com:office:office" xmlns:r="http://schemas.openxmlformats.org/officeDocument/2006/relationships" xmlns:m="http://schemas.openxmlformats.org/officeDocument/2006/math" xmlns:v="urn:schemas-microsoft-com:vml" xmlns:wp14="http://schemas.microsoft.com/office/word/2010/wordprocessingDrawing" xmlns:wp="http://schemas.openxmlformats.org/drawingml/2006/wordprocessingDrawing" xmlns:w10="urn:schemas-microsoft-com:office:word" xmlns:w="http://schemas.openxmlformats.org/wordprocessingml/2006/main" xmlns:w14="http://schemas.microsoft.com/office/word/2010/wordml" xmlns:w15="http://schemas.microsoft.com/office/word/2012/wordml" xmlns:w16se="http://schemas.microsoft.com/office/word/2015/wordml/symex" xmlns:wpg="http://schemas.microsoft.com/office/word/2010/wordprocessingGroup" xmlns:wpi="http://schemas.microsoft.com/office/word/2010/wordprocessingInk" xmlns:wne="http://schemas.microsoft.com/office/word/2006/wordml" xmlns:wps="http://schemas.microsoft.com/office/word/2010/wordprocessingShape" mc:Ignorable="w14 w15 w16se wp14">
   <w:endnote w:type="separator" w:id="-1">
     <w:p>
       <w:pPr>
@@ -6670,7 +7031,7 @@
 </file>
 
 <file path=word/footer1.xml><?xml version="1.0" encoding="utf-8"?>
-<w:ftr xmlns:wpc="http://schemas.microsoft.com/office/word/2010/wordprocessingCanvas" xmlns:cx="http://schemas.microsoft.com/office/drawing/2014/chartex" xmlns:cx1="http://schemas.microsoft.com/office/drawing/2015/9/8/chartex" xmlns:mc="http://schemas.openxmlformats.org/markup-compatibility/2006" xmlns:o="urn:schemas-microsoft-com:office:office" xmlns:r="http://schemas.openxmlformats.org/officeDocument/2006/relationships" xmlns:m="http://schemas.openxmlformats.org/officeDocument/2006/math" xmlns:v="urn:schemas-microsoft-com:vml" xmlns:wp14="http://schemas.microsoft.com/office/word/2010/wordprocessingDrawing" xmlns:wp="http://schemas.openxmlformats.org/drawingml/2006/wordprocessingDrawing" xmlns:w10="urn:schemas-microsoft-com:office:word" xmlns:w="http://schemas.openxmlformats.org/wordprocessingml/2006/main" xmlns:w14="http://schemas.microsoft.com/office/word/2010/wordml" xmlns:w15="http://schemas.microsoft.com/office/word/2012/wordml" xmlns:w16se="http://schemas.microsoft.com/office/word/2015/wordml/symex" xmlns:wpg="http://schemas.microsoft.com/office/word/2010/wordprocessingGroup" xmlns:wpi="http://schemas.microsoft.com/office/word/2010/wordprocessingInk" xmlns:wne="http://schemas.microsoft.com/office/word/2006/wordml" xmlns:wps="http://schemas.microsoft.com/office/word/2010/wordprocessingShape" mc:Ignorable="w14 w15 w16se wp14">
+<w:ftr xmlns:wpc="http://schemas.microsoft.com/office/word/2010/wordprocessingCanvas" xmlns:cx="http://schemas.microsoft.com/office/drawing/2014/chartex" xmlns:cx1="http://schemas.microsoft.com/office/drawing/2015/9/8/chartex" xmlns:cx2="http://schemas.microsoft.com/office/drawing/2015/10/21/chartex" xmlns:cx3="http://schemas.microsoft.com/office/drawing/2016/5/9/chartex" xmlns:cx4="http://schemas.microsoft.com/office/drawing/2016/5/10/chartex" xmlns:cx5="http://schemas.microsoft.com/office/drawing/2016/5/11/chartex" xmlns:mc="http://schemas.openxmlformats.org/markup-compatibility/2006" xmlns:o="urn:schemas-microsoft-com:office:office" xmlns:r="http://schemas.openxmlformats.org/officeDocument/2006/relationships" xmlns:m="http://schemas.openxmlformats.org/officeDocument/2006/math" xmlns:v="urn:schemas-microsoft-com:vml" xmlns:wp14="http://schemas.microsoft.com/office/word/2010/wordprocessingDrawing" xmlns:wp="http://schemas.openxmlformats.org/drawingml/2006/wordprocessingDrawing" xmlns:w10="urn:schemas-microsoft-com:office:word" xmlns:w="http://schemas.openxmlformats.org/wordprocessingml/2006/main" xmlns:w14="http://schemas.microsoft.com/office/word/2010/wordml" xmlns:w15="http://schemas.microsoft.com/office/word/2012/wordml" xmlns:w16se="http://schemas.microsoft.com/office/word/2015/wordml/symex" xmlns:wpg="http://schemas.microsoft.com/office/word/2010/wordprocessingGroup" xmlns:wpi="http://schemas.microsoft.com/office/word/2010/wordprocessingInk" xmlns:wne="http://schemas.microsoft.com/office/word/2006/wordml" xmlns:wps="http://schemas.microsoft.com/office/word/2010/wordprocessingShape" mc:Ignorable="w14 w15 w16se wp14">
   <w:sdt>
     <w:sdtPr>
       <w:id w:val="-1236312623"/>
@@ -6703,7 +7064,7 @@
           <w:rPr>
             <w:noProof/>
           </w:rPr>
-          <w:t>12</w:t>
+          <w:t>13</w:t>
         </w:r>
         <w:r>
           <w:rPr>
@@ -6723,7 +7084,7 @@
 </file>
 
 <file path=word/footnotes.xml><?xml version="1.0" encoding="utf-8"?>
-<w:footnotes xmlns:wpc="http://schemas.microsoft.com/office/word/2010/wordprocessingCanvas" xmlns:cx="http://schemas.microsoft.com/office/drawing/2014/chartex" xmlns:cx1="http://schemas.microsoft.com/office/drawing/2015/9/8/chartex" xmlns:mc="http://schemas.openxmlformats.org/markup-compatibility/2006" xmlns:o="urn:schemas-microsoft-com:office:office" xmlns:r="http://schemas.openxmlformats.org/officeDocument/2006/relationships" xmlns:m="http://schemas.openxmlformats.org/officeDocument/2006/math" xmlns:v="urn:schemas-microsoft-com:vml" xmlns:wp14="http://schemas.microsoft.com/office/word/2010/wordprocessingDrawing" xmlns:wp="http://schemas.openxmlformats.org/drawingml/2006/wordprocessingDrawing" xmlns:w10="urn:schemas-microsoft-com:office:word" xmlns:w="http://schemas.openxmlformats.org/wordprocessingml/2006/main" xmlns:w14="http://schemas.microsoft.com/office/word/2010/wordml" xmlns:w15="http://schemas.microsoft.com/office/word/2012/wordml" xmlns:w16se="http://schemas.microsoft.com/office/word/2015/wordml/symex" xmlns:wpg="http://schemas.microsoft.com/office/word/2010/wordprocessingGroup" xmlns:wpi="http://schemas.microsoft.com/office/word/2010/wordprocessingInk" xmlns:wne="http://schemas.microsoft.com/office/word/2006/wordml" xmlns:wps="http://schemas.microsoft.com/office/word/2010/wordprocessingShape" mc:Ignorable="w14 w15 w16se wp14">
+<w:footnotes xmlns:wpc="http://schemas.microsoft.com/office/word/2010/wordprocessingCanvas" xmlns:cx="http://schemas.microsoft.com/office/drawing/2014/chartex" xmlns:cx1="http://schemas.microsoft.com/office/drawing/2015/9/8/chartex" xmlns:cx2="http://schemas.microsoft.com/office/drawing/2015/10/21/chartex" xmlns:cx3="http://schemas.microsoft.com/office/drawing/2016/5/9/chartex" xmlns:cx4="http://schemas.microsoft.com/office/drawing/2016/5/10/chartex" xmlns:cx5="http://schemas.microsoft.com/office/drawing/2016/5/11/chartex" xmlns:mc="http://schemas.openxmlformats.org/markup-compatibility/2006" xmlns:o="urn:schemas-microsoft-com:office:office" xmlns:r="http://schemas.openxmlformats.org/officeDocument/2006/relationships" xmlns:m="http://schemas.openxmlformats.org/officeDocument/2006/math" xmlns:v="urn:schemas-microsoft-com:vml" xmlns:wp14="http://schemas.microsoft.com/office/word/2010/wordprocessingDrawing" xmlns:wp="http://schemas.openxmlformats.org/drawingml/2006/wordprocessingDrawing" xmlns:w10="urn:schemas-microsoft-com:office:word" xmlns:w="http://schemas.openxmlformats.org/wordprocessingml/2006/main" xmlns:w14="http://schemas.microsoft.com/office/word/2010/wordml" xmlns:w15="http://schemas.microsoft.com/office/word/2012/wordml" xmlns:w16se="http://schemas.microsoft.com/office/word/2015/wordml/symex" xmlns:wpg="http://schemas.microsoft.com/office/word/2010/wordprocessingGroup" xmlns:wpi="http://schemas.microsoft.com/office/word/2010/wordprocessingInk" xmlns:wne="http://schemas.microsoft.com/office/word/2006/wordml" xmlns:wps="http://schemas.microsoft.com/office/word/2010/wordprocessingShape" mc:Ignorable="w14 w15 w16se wp14">
   <w:footnote w:type="separator" w:id="-1">
     <w:p>
       <w:pPr>
@@ -6764,7 +7125,7 @@
 </file>
 
 <file path=word/header1.xml><?xml version="1.0" encoding="utf-8"?>
-<w:hdr xmlns:wpc="http://schemas.microsoft.com/office/word/2010/wordprocessingCanvas" xmlns:cx="http://schemas.microsoft.com/office/drawing/2014/chartex" xmlns:cx1="http://schemas.microsoft.com/office/drawing/2015/9/8/chartex" xmlns:mc="http://schemas.openxmlformats.org/markup-compatibility/2006" xmlns:o="urn:schemas-microsoft-com:office:office" xmlns:r="http://schemas.openxmlformats.org/officeDocument/2006/relationships" xmlns:m="http://schemas.openxmlformats.org/officeDocument/2006/math" xmlns:v="urn:schemas-microsoft-com:vml" xmlns:wp14="http://schemas.microsoft.com/office/word/2010/wordprocessingDrawing" xmlns:wp="http://schemas.openxmlformats.org/drawingml/2006/wordprocessingDrawing" xmlns:w10="urn:schemas-microsoft-com:office:word" xmlns:w="http://schemas.openxmlformats.org/wordprocessingml/2006/main" xmlns:w14="http://schemas.microsoft.com/office/word/2010/wordml" xmlns:w15="http://schemas.microsoft.com/office/word/2012/wordml" xmlns:w16se="http://schemas.microsoft.com/office/word/2015/wordml/symex" xmlns:wpg="http://schemas.microsoft.com/office/word/2010/wordprocessingGroup" xmlns:wpi="http://schemas.microsoft.com/office/word/2010/wordprocessingInk" xmlns:wne="http://schemas.microsoft.com/office/word/2006/wordml" xmlns:wps="http://schemas.microsoft.com/office/word/2010/wordprocessingShape" mc:Ignorable="w14 w15 w16se wp14">
+<w:hdr xmlns:wpc="http://schemas.microsoft.com/office/word/2010/wordprocessingCanvas" xmlns:cx="http://schemas.microsoft.com/office/drawing/2014/chartex" xmlns:cx1="http://schemas.microsoft.com/office/drawing/2015/9/8/chartex" xmlns:cx2="http://schemas.microsoft.com/office/drawing/2015/10/21/chartex" xmlns:cx3="http://schemas.microsoft.com/office/drawing/2016/5/9/chartex" xmlns:cx4="http://schemas.microsoft.com/office/drawing/2016/5/10/chartex" xmlns:cx5="http://schemas.microsoft.com/office/drawing/2016/5/11/chartex" xmlns:mc="http://schemas.openxmlformats.org/markup-compatibility/2006" xmlns:o="urn:schemas-microsoft-com:office:office" xmlns:r="http://schemas.openxmlformats.org/officeDocument/2006/relationships" xmlns:m="http://schemas.openxmlformats.org/officeDocument/2006/math" xmlns:v="urn:schemas-microsoft-com:vml" xmlns:wp14="http://schemas.microsoft.com/office/word/2010/wordprocessingDrawing" xmlns:wp="http://schemas.openxmlformats.org/drawingml/2006/wordprocessingDrawing" xmlns:w10="urn:schemas-microsoft-com:office:word" xmlns:w="http://schemas.openxmlformats.org/wordprocessingml/2006/main" xmlns:w14="http://schemas.microsoft.com/office/word/2010/wordml" xmlns:w15="http://schemas.microsoft.com/office/word/2012/wordml" xmlns:w16se="http://schemas.microsoft.com/office/word/2015/wordml/symex" xmlns:wpg="http://schemas.microsoft.com/office/word/2010/wordprocessingGroup" xmlns:wpi="http://schemas.microsoft.com/office/word/2010/wordprocessingInk" xmlns:wne="http://schemas.microsoft.com/office/word/2006/wordml" xmlns:wps="http://schemas.microsoft.com/office/word/2010/wordprocessingShape" mc:Ignorable="w14 w15 w16se wp14">
   <w:p>
     <w:pPr>
       <w:pStyle w:val="Header"/>
@@ -6791,7 +7152,7 @@
 </file>
 
 <file path=word/numbering.xml><?xml version="1.0" encoding="utf-8"?>
-<w:numbering xmlns:wpc="http://schemas.microsoft.com/office/word/2010/wordprocessingCanvas" xmlns:cx="http://schemas.microsoft.com/office/drawing/2014/chartex" xmlns:cx1="http://schemas.microsoft.com/office/drawing/2015/9/8/chartex" xmlns:mc="http://schemas.openxmlformats.org/markup-compatibility/2006" xmlns:o="urn:schemas-microsoft-com:office:office" xmlns:r="http://schemas.openxmlformats.org/officeDocument/2006/relationships" xmlns:m="http://schemas.openxmlformats.org/officeDocument/2006/math" xmlns:v="urn:schemas-microsoft-com:vml" xmlns:wp14="http://schemas.microsoft.com/office/word/2010/wordprocessingDrawing" xmlns:wp="http://schemas.openxmlformats.org/drawingml/2006/wordprocessingDrawing" xmlns:w10="urn:schemas-microsoft-com:office:word" xmlns:w="http://schemas.openxmlformats.org/wordprocessingml/2006/main" xmlns:w14="http://schemas.microsoft.com/office/word/2010/wordml" xmlns:w15="http://schemas.microsoft.com/office/word/2012/wordml" xmlns:w16se="http://schemas.microsoft.com/office/word/2015/wordml/symex" xmlns:wpg="http://schemas.microsoft.com/office/word/2010/wordprocessingGroup" xmlns:wpi="http://schemas.microsoft.com/office/word/2010/wordprocessingInk" xmlns:wne="http://schemas.microsoft.com/office/word/2006/wordml" xmlns:wps="http://schemas.microsoft.com/office/word/2010/wordprocessingShape" mc:Ignorable="w14 w15 w16se wp14">
+<w:numbering xmlns:wpc="http://schemas.microsoft.com/office/word/2010/wordprocessingCanvas" xmlns:cx="http://schemas.microsoft.com/office/drawing/2014/chartex" xmlns:cx1="http://schemas.microsoft.com/office/drawing/2015/9/8/chartex" xmlns:cx2="http://schemas.microsoft.com/office/drawing/2015/10/21/chartex" xmlns:cx3="http://schemas.microsoft.com/office/drawing/2016/5/9/chartex" xmlns:cx4="http://schemas.microsoft.com/office/drawing/2016/5/10/chartex" xmlns:cx5="http://schemas.microsoft.com/office/drawing/2016/5/11/chartex" xmlns:mc="http://schemas.openxmlformats.org/markup-compatibility/2006" xmlns:o="urn:schemas-microsoft-com:office:office" xmlns:r="http://schemas.openxmlformats.org/officeDocument/2006/relationships" xmlns:m="http://schemas.openxmlformats.org/officeDocument/2006/math" xmlns:v="urn:schemas-microsoft-com:vml" xmlns:wp14="http://schemas.microsoft.com/office/word/2010/wordprocessingDrawing" xmlns:wp="http://schemas.openxmlformats.org/drawingml/2006/wordprocessingDrawing" xmlns:w10="urn:schemas-microsoft-com:office:word" xmlns:w="http://schemas.openxmlformats.org/wordprocessingml/2006/main" xmlns:w14="http://schemas.microsoft.com/office/word/2010/wordml" xmlns:w15="http://schemas.microsoft.com/office/word/2012/wordml" xmlns:w16se="http://schemas.microsoft.com/office/word/2015/wordml/symex" xmlns:wpg="http://schemas.microsoft.com/office/word/2010/wordprocessingGroup" xmlns:wpi="http://schemas.microsoft.com/office/word/2010/wordprocessingInk" xmlns:wne="http://schemas.microsoft.com/office/word/2006/wordml" xmlns:wps="http://schemas.microsoft.com/office/word/2010/wordprocessingShape" mc:Ignorable="w14 w15 w16se wp14">
   <w:abstractNum w:abstractNumId="0" w15:restartNumberingAfterBreak="0">
     <w:nsid w:val="0E0877DF"/>
     <w:multiLevelType w:val="hybridMultilevel"/>
@@ -7260,7 +7621,7 @@
       </w:pPr>
     </w:pPrDefault>
   </w:docDefaults>
-  <w:latentStyles w:defLockedState="0" w:defUIPriority="99" w:defSemiHidden="0" w:defUnhideWhenUsed="0" w:defQFormat="0" w:count="371">
+  <w:latentStyles w:defLockedState="0" w:defUIPriority="99" w:defSemiHidden="0" w:defUnhideWhenUsed="0" w:defQFormat="0" w:count="374">
     <w:lsdException w:name="Normal" w:uiPriority="0" w:qFormat="1"/>
     <w:lsdException w:name="heading 1" w:uiPriority="9" w:qFormat="1"/>
     <w:lsdException w:name="heading 2" w:semiHidden="1" w:uiPriority="9" w:unhideWhenUsed="1" w:qFormat="1"/>
@@ -7632,6 +7993,9 @@
     <w:lsdException w:name="List Table 5 Dark Accent 6" w:uiPriority="50"/>
     <w:lsdException w:name="List Table 6 Colorful Accent 6" w:uiPriority="51"/>
     <w:lsdException w:name="List Table 7 Colorful Accent 6" w:uiPriority="52"/>
+    <w:lsdException w:name="Mention" w:semiHidden="1" w:unhideWhenUsed="1"/>
+    <w:lsdException w:name="Smart Hyperlink" w:semiHidden="1" w:unhideWhenUsed="1"/>
+    <w:lsdException w:name="Hashtag" w:semiHidden="1" w:unhideWhenUsed="1"/>
   </w:latentStyles>
   <w:style w:type="paragraph" w:default="1" w:styleId="Normal">
     <w:name w:val="Normal"/>
@@ -10006,13 +10370,6 @@
         </dgm:presLayoutVars>
       </dgm:prSet>
       <dgm:spPr/>
-      <dgm:t>
-        <a:bodyPr/>
-        <a:lstStyle/>
-        <a:p>
-          <a:endParaRPr lang="en-US"/>
-        </a:p>
-      </dgm:t>
     </dgm:pt>
     <dgm:pt modelId="{F7DE5065-C270-4BC6-B301-60EA7F080D50}" type="pres">
       <dgm:prSet presAssocID="{5095E626-094C-459C-9836-C12287FE8908}" presName="compositeNode" presStyleCnt="0">
@@ -10025,13 +10382,6 @@
     <dgm:pt modelId="{5E51C219-FD85-411B-B48E-2E683696F1CA}" type="pres">
       <dgm:prSet presAssocID="{5095E626-094C-459C-9836-C12287FE8908}" presName="bgRect" presStyleLbl="node1" presStyleIdx="0" presStyleCnt="6"/>
       <dgm:spPr/>
-      <dgm:t>
-        <a:bodyPr/>
-        <a:lstStyle/>
-        <a:p>
-          <a:endParaRPr lang="en-US"/>
-        </a:p>
-      </dgm:t>
     </dgm:pt>
     <dgm:pt modelId="{9FF2ADE3-ED75-47CB-8CB2-F2B87C282FCC}" type="pres">
       <dgm:prSet presAssocID="{5095E626-094C-459C-9836-C12287FE8908}" presName="parentNode" presStyleLbl="node1" presStyleIdx="0" presStyleCnt="6">
@@ -10041,13 +10391,6 @@
         </dgm:presLayoutVars>
       </dgm:prSet>
       <dgm:spPr/>
-      <dgm:t>
-        <a:bodyPr/>
-        <a:lstStyle/>
-        <a:p>
-          <a:endParaRPr lang="en-US"/>
-        </a:p>
-      </dgm:t>
     </dgm:pt>
     <dgm:pt modelId="{9B026655-BAF5-4C02-8BE4-4E0EA8A48769}" type="pres">
       <dgm:prSet presAssocID="{5095E626-094C-459C-9836-C12287FE8908}" presName="childNode" presStyleLbl="node1" presStyleIdx="0" presStyleCnt="6">
@@ -10056,13 +10399,6 @@
         </dgm:presLayoutVars>
       </dgm:prSet>
       <dgm:spPr/>
-      <dgm:t>
-        <a:bodyPr/>
-        <a:lstStyle/>
-        <a:p>
-          <a:endParaRPr lang="en-US"/>
-        </a:p>
-      </dgm:t>
     </dgm:pt>
     <dgm:pt modelId="{D7CB5037-FC78-4A24-BF9D-DA346D11C892}" type="pres">
       <dgm:prSet presAssocID="{33DC6676-8239-47F4-B5AD-6494103953CA}" presName="hSp" presStyleCnt="0"/>
@@ -10099,13 +10435,6 @@
     <dgm:pt modelId="{8C51F76C-0686-45DC-8B81-EF9B57551A40}" type="pres">
       <dgm:prSet presAssocID="{72E7F06B-9171-4383-B44B-AD9334F045D3}" presName="bgRect" presStyleLbl="node1" presStyleIdx="1" presStyleCnt="6"/>
       <dgm:spPr/>
-      <dgm:t>
-        <a:bodyPr/>
-        <a:lstStyle/>
-        <a:p>
-          <a:endParaRPr lang="en-US"/>
-        </a:p>
-      </dgm:t>
     </dgm:pt>
     <dgm:pt modelId="{0E14316A-1242-436A-B1B2-22227C154C8A}" type="pres">
       <dgm:prSet presAssocID="{72E7F06B-9171-4383-B44B-AD9334F045D3}" presName="parentNode" presStyleLbl="node1" presStyleIdx="1" presStyleCnt="6">
@@ -10115,13 +10444,6 @@
         </dgm:presLayoutVars>
       </dgm:prSet>
       <dgm:spPr/>
-      <dgm:t>
-        <a:bodyPr/>
-        <a:lstStyle/>
-        <a:p>
-          <a:endParaRPr lang="en-US"/>
-        </a:p>
-      </dgm:t>
     </dgm:pt>
     <dgm:pt modelId="{B88FF235-B33E-49A9-8F02-FA911945EE83}" type="pres">
       <dgm:prSet presAssocID="{72E7F06B-9171-4383-B44B-AD9334F045D3}" presName="childNode" presStyleLbl="node1" presStyleIdx="1" presStyleCnt="6">
@@ -10130,13 +10452,6 @@
         </dgm:presLayoutVars>
       </dgm:prSet>
       <dgm:spPr/>
-      <dgm:t>
-        <a:bodyPr/>
-        <a:lstStyle/>
-        <a:p>
-          <a:endParaRPr lang="en-US"/>
-        </a:p>
-      </dgm:t>
     </dgm:pt>
     <dgm:pt modelId="{3E0E4560-6F42-4446-9DD5-3217B11A27CA}" type="pres">
       <dgm:prSet presAssocID="{4648DC24-7B85-4ED5-946D-C499DBF607D5}" presName="hSp" presStyleCnt="0"/>
@@ -10173,13 +10488,6 @@
     <dgm:pt modelId="{6411B6F3-9177-4813-870E-07C85E68C0A1}" type="pres">
       <dgm:prSet presAssocID="{9EAE9403-A112-4737-92ED-9AF78ED302FA}" presName="bgRect" presStyleLbl="node1" presStyleIdx="2" presStyleCnt="6"/>
       <dgm:spPr/>
-      <dgm:t>
-        <a:bodyPr/>
-        <a:lstStyle/>
-        <a:p>
-          <a:endParaRPr lang="en-US"/>
-        </a:p>
-      </dgm:t>
     </dgm:pt>
     <dgm:pt modelId="{1E008348-2277-48DE-82A5-B76BE89F6A9A}" type="pres">
       <dgm:prSet presAssocID="{9EAE9403-A112-4737-92ED-9AF78ED302FA}" presName="parentNode" presStyleLbl="node1" presStyleIdx="2" presStyleCnt="6">
@@ -10189,13 +10497,6 @@
         </dgm:presLayoutVars>
       </dgm:prSet>
       <dgm:spPr/>
-      <dgm:t>
-        <a:bodyPr/>
-        <a:lstStyle/>
-        <a:p>
-          <a:endParaRPr lang="en-US"/>
-        </a:p>
-      </dgm:t>
     </dgm:pt>
     <dgm:pt modelId="{B7773EE4-7F59-4E36-BD14-859B529FC309}" type="pres">
       <dgm:prSet presAssocID="{9EAE9403-A112-4737-92ED-9AF78ED302FA}" presName="childNode" presStyleLbl="node1" presStyleIdx="2" presStyleCnt="6">
@@ -10204,13 +10505,6 @@
         </dgm:presLayoutVars>
       </dgm:prSet>
       <dgm:spPr/>
-      <dgm:t>
-        <a:bodyPr/>
-        <a:lstStyle/>
-        <a:p>
-          <a:endParaRPr lang="en-US"/>
-        </a:p>
-      </dgm:t>
     </dgm:pt>
     <dgm:pt modelId="{852F895D-33F8-4AA6-8E13-1844B8CC2424}" type="pres">
       <dgm:prSet presAssocID="{5A2B41FF-7D53-4E77-ADD7-2DF9494F0127}" presName="hSp" presStyleCnt="0"/>
@@ -10247,13 +10541,6 @@
     <dgm:pt modelId="{134DFF2F-A775-44C2-A03A-192CD2955F9E}" type="pres">
       <dgm:prSet presAssocID="{6FEF60C6-45B8-4D8B-B392-DF40B60074D4}" presName="bgRect" presStyleLbl="node1" presStyleIdx="3" presStyleCnt="6"/>
       <dgm:spPr/>
-      <dgm:t>
-        <a:bodyPr/>
-        <a:lstStyle/>
-        <a:p>
-          <a:endParaRPr lang="en-US"/>
-        </a:p>
-      </dgm:t>
     </dgm:pt>
     <dgm:pt modelId="{1AD198CB-1DCD-4F61-89ED-A4D9C41001C0}" type="pres">
       <dgm:prSet presAssocID="{6FEF60C6-45B8-4D8B-B392-DF40B60074D4}" presName="parentNode" presStyleLbl="node1" presStyleIdx="3" presStyleCnt="6">
@@ -10263,13 +10550,6 @@
         </dgm:presLayoutVars>
       </dgm:prSet>
       <dgm:spPr/>
-      <dgm:t>
-        <a:bodyPr/>
-        <a:lstStyle/>
-        <a:p>
-          <a:endParaRPr lang="en-US"/>
-        </a:p>
-      </dgm:t>
     </dgm:pt>
     <dgm:pt modelId="{CFD5CA21-D05F-4408-9587-98C56AFB7950}" type="pres">
       <dgm:prSet presAssocID="{6FEF60C6-45B8-4D8B-B392-DF40B60074D4}" presName="childNode" presStyleLbl="node1" presStyleIdx="3" presStyleCnt="6">
@@ -10278,13 +10558,6 @@
         </dgm:presLayoutVars>
       </dgm:prSet>
       <dgm:spPr/>
-      <dgm:t>
-        <a:bodyPr/>
-        <a:lstStyle/>
-        <a:p>
-          <a:endParaRPr lang="en-US"/>
-        </a:p>
-      </dgm:t>
     </dgm:pt>
     <dgm:pt modelId="{E065820F-6666-4CBA-96C5-1D9B90B5DCE2}" type="pres">
       <dgm:prSet presAssocID="{BC274210-8763-4C8D-A5D2-6C0C380B7CD7}" presName="hSp" presStyleCnt="0"/>
@@ -10321,13 +10594,6 @@
     <dgm:pt modelId="{47859148-F92E-4AA4-9A83-09DFAAB5462E}" type="pres">
       <dgm:prSet presAssocID="{E9E5C359-CF80-41B2-8A2C-4C057F1543DB}" presName="bgRect" presStyleLbl="node1" presStyleIdx="4" presStyleCnt="6"/>
       <dgm:spPr/>
-      <dgm:t>
-        <a:bodyPr/>
-        <a:lstStyle/>
-        <a:p>
-          <a:endParaRPr lang="en-US"/>
-        </a:p>
-      </dgm:t>
     </dgm:pt>
     <dgm:pt modelId="{F3625DF5-A6B6-4E1B-B05B-BC1DD4C5C32B}" type="pres">
       <dgm:prSet presAssocID="{E9E5C359-CF80-41B2-8A2C-4C057F1543DB}" presName="parentNode" presStyleLbl="node1" presStyleIdx="4" presStyleCnt="6">
@@ -10337,13 +10603,6 @@
         </dgm:presLayoutVars>
       </dgm:prSet>
       <dgm:spPr/>
-      <dgm:t>
-        <a:bodyPr/>
-        <a:lstStyle/>
-        <a:p>
-          <a:endParaRPr lang="en-US"/>
-        </a:p>
-      </dgm:t>
     </dgm:pt>
     <dgm:pt modelId="{6DF7F28E-7D60-4C9B-9008-D57E4E132D02}" type="pres">
       <dgm:prSet presAssocID="{E9E5C359-CF80-41B2-8A2C-4C057F1543DB}" presName="childNode" presStyleLbl="node1" presStyleIdx="4" presStyleCnt="6">
@@ -10352,13 +10611,6 @@
         </dgm:presLayoutVars>
       </dgm:prSet>
       <dgm:spPr/>
-      <dgm:t>
-        <a:bodyPr/>
-        <a:lstStyle/>
-        <a:p>
-          <a:endParaRPr lang="en-US"/>
-        </a:p>
-      </dgm:t>
     </dgm:pt>
     <dgm:pt modelId="{9BE9A164-A6A8-4C99-9F81-0AB114F529C3}" type="pres">
       <dgm:prSet presAssocID="{9B4D4A6D-9E29-4EC2-882E-704B2F9CF704}" presName="hSp" presStyleCnt="0"/>
@@ -10395,13 +10647,6 @@
     <dgm:pt modelId="{359F3D07-2626-4673-A751-BDB0D576C8CB}" type="pres">
       <dgm:prSet presAssocID="{2A5B57A4-BA83-4208-9BF3-C71F8F9B8800}" presName="bgRect" presStyleLbl="node1" presStyleIdx="5" presStyleCnt="6"/>
       <dgm:spPr/>
-      <dgm:t>
-        <a:bodyPr/>
-        <a:lstStyle/>
-        <a:p>
-          <a:endParaRPr lang="en-US"/>
-        </a:p>
-      </dgm:t>
     </dgm:pt>
     <dgm:pt modelId="{6F3E7727-E62B-4F1C-B729-1C28B4F97DD6}" type="pres">
       <dgm:prSet presAssocID="{2A5B57A4-BA83-4208-9BF3-C71F8F9B8800}" presName="parentNode" presStyleLbl="node1" presStyleIdx="5" presStyleCnt="6">
@@ -10411,13 +10656,6 @@
         </dgm:presLayoutVars>
       </dgm:prSet>
       <dgm:spPr/>
-      <dgm:t>
-        <a:bodyPr/>
-        <a:lstStyle/>
-        <a:p>
-          <a:endParaRPr lang="en-US"/>
-        </a:p>
-      </dgm:t>
     </dgm:pt>
     <dgm:pt modelId="{C5ACEBBC-FE6F-4931-BBCC-4D083AF11627}" type="pres">
       <dgm:prSet presAssocID="{2A5B57A4-BA83-4208-9BF3-C71F8F9B8800}" presName="childNode" presStyleLbl="node1" presStyleIdx="5" presStyleCnt="6">
@@ -10426,13 +10664,6 @@
         </dgm:presLayoutVars>
       </dgm:prSet>
       <dgm:spPr/>
-      <dgm:t>
-        <a:bodyPr/>
-        <a:lstStyle/>
-        <a:p>
-          <a:endParaRPr lang="en-US"/>
-        </a:p>
-      </dgm:t>
     </dgm:pt>
   </dgm:ptLst>
   <dgm:cxnLst>
@@ -10618,7 +10849,7 @@
         </a:bodyPr>
         <a:lstStyle/>
         <a:p>
-          <a:pPr lvl="0" algn="r" defTabSz="444500">
+          <a:pPr marL="0" lvl="0" indent="0" algn="r" defTabSz="444500">
             <a:lnSpc>
               <a:spcPct val="90000"/>
             </a:lnSpc>
@@ -10628,6 +10859,7 @@
             <a:spcAft>
               <a:spcPct val="35000"/>
             </a:spcAft>
+            <a:buNone/>
           </a:pPr>
           <a:r>
             <a:rPr lang="en-US" sz="1000" kern="1200"/>
@@ -10682,7 +10914,7 @@
         </a:bodyPr>
         <a:lstStyle/>
         <a:p>
-          <a:pPr lvl="0" algn="l" defTabSz="311150">
+          <a:pPr marL="0" lvl="0" indent="0" algn="l" defTabSz="311150">
             <a:lnSpc>
               <a:spcPct val="90000"/>
             </a:lnSpc>
@@ -10692,6 +10924,7 @@
             <a:spcAft>
               <a:spcPct val="35000"/>
             </a:spcAft>
+            <a:buNone/>
           </a:pPr>
           <a:r>
             <a:rPr lang="en-US" sz="700" kern="1200"/>
@@ -10762,7 +10995,7 @@
         </a:bodyPr>
         <a:lstStyle/>
         <a:p>
-          <a:pPr lvl="0" algn="r" defTabSz="444500">
+          <a:pPr marL="0" lvl="0" indent="0" algn="r" defTabSz="444500">
             <a:lnSpc>
               <a:spcPct val="90000"/>
             </a:lnSpc>
@@ -10772,6 +11005,7 @@
             <a:spcAft>
               <a:spcPct val="35000"/>
             </a:spcAft>
+            <a:buNone/>
           </a:pPr>
           <a:r>
             <a:rPr lang="en-US" sz="1000" kern="1200"/>
@@ -10875,7 +11109,7 @@
         </a:bodyPr>
         <a:lstStyle/>
         <a:p>
-          <a:pPr lvl="0" algn="l" defTabSz="311150">
+          <a:pPr marL="0" lvl="0" indent="0" algn="l" defTabSz="311150">
             <a:lnSpc>
               <a:spcPct val="90000"/>
             </a:lnSpc>
@@ -10885,6 +11119,7 @@
             <a:spcAft>
               <a:spcPct val="35000"/>
             </a:spcAft>
+            <a:buNone/>
           </a:pPr>
           <a:r>
             <a:rPr lang="en-US" sz="700" kern="1200"/>
@@ -10892,7 +11127,7 @@
           </a:r>
         </a:p>
         <a:p>
-          <a:pPr lvl="0" algn="l" defTabSz="311150">
+          <a:pPr marL="0" lvl="0" indent="0" algn="l" defTabSz="311150">
             <a:lnSpc>
               <a:spcPct val="90000"/>
             </a:lnSpc>
@@ -10902,6 +11137,7 @@
             <a:spcAft>
               <a:spcPct val="35000"/>
             </a:spcAft>
+            <a:buNone/>
           </a:pPr>
           <a:r>
             <a:rPr lang="en-US" sz="700" kern="1200"/>
@@ -10909,7 +11145,7 @@
           </a:r>
         </a:p>
         <a:p>
-          <a:pPr lvl="0" algn="l" defTabSz="311150">
+          <a:pPr marL="0" lvl="0" indent="0" algn="l" defTabSz="311150">
             <a:lnSpc>
               <a:spcPct val="90000"/>
             </a:lnSpc>
@@ -10919,6 +11155,7 @@
             <a:spcAft>
               <a:spcPct val="35000"/>
             </a:spcAft>
+            <a:buNone/>
           </a:pPr>
           <a:r>
             <a:rPr lang="en-US" sz="700" kern="1200"/>
@@ -10989,7 +11226,7 @@
         </a:bodyPr>
         <a:lstStyle/>
         <a:p>
-          <a:pPr lvl="0" algn="r" defTabSz="444500">
+          <a:pPr marL="0" lvl="0" indent="0" algn="r" defTabSz="444500">
             <a:lnSpc>
               <a:spcPct val="90000"/>
             </a:lnSpc>
@@ -10999,6 +11236,7 @@
             <a:spcAft>
               <a:spcPct val="35000"/>
             </a:spcAft>
+            <a:buNone/>
           </a:pPr>
           <a:r>
             <a:rPr lang="en-US" sz="1000" kern="1200"/>
@@ -11102,7 +11340,7 @@
         </a:bodyPr>
         <a:lstStyle/>
         <a:p>
-          <a:pPr lvl="0" algn="l" defTabSz="311150">
+          <a:pPr marL="0" lvl="0" indent="0" algn="l" defTabSz="311150">
             <a:lnSpc>
               <a:spcPct val="90000"/>
             </a:lnSpc>
@@ -11112,6 +11350,7 @@
             <a:spcAft>
               <a:spcPct val="35000"/>
             </a:spcAft>
+            <a:buNone/>
           </a:pPr>
           <a:r>
             <a:rPr lang="en-US" sz="700" kern="1200"/>
@@ -11119,7 +11358,7 @@
           </a:r>
         </a:p>
         <a:p>
-          <a:pPr lvl="0" algn="l" defTabSz="311150">
+          <a:pPr marL="0" lvl="0" indent="0" algn="l" defTabSz="311150">
             <a:lnSpc>
               <a:spcPct val="90000"/>
             </a:lnSpc>
@@ -11129,6 +11368,7 @@
             <a:spcAft>
               <a:spcPct val="35000"/>
             </a:spcAft>
+            <a:buNone/>
           </a:pPr>
           <a:r>
             <a:rPr lang="en-US" sz="700" kern="1200"/>
@@ -11136,7 +11376,7 @@
           </a:r>
         </a:p>
         <a:p>
-          <a:pPr lvl="0" algn="l" defTabSz="311150">
+          <a:pPr marL="0" lvl="0" indent="0" algn="l" defTabSz="311150">
             <a:lnSpc>
               <a:spcPct val="90000"/>
             </a:lnSpc>
@@ -11146,6 +11386,7 @@
             <a:spcAft>
               <a:spcPct val="35000"/>
             </a:spcAft>
+            <a:buNone/>
           </a:pPr>
           <a:r>
             <a:rPr lang="en-US" sz="700" kern="1200"/>
@@ -11216,7 +11457,7 @@
         </a:bodyPr>
         <a:lstStyle/>
         <a:p>
-          <a:pPr lvl="0" algn="r" defTabSz="444500">
+          <a:pPr marL="0" lvl="0" indent="0" algn="r" defTabSz="444500">
             <a:lnSpc>
               <a:spcPct val="90000"/>
             </a:lnSpc>
@@ -11226,6 +11467,7 @@
             <a:spcAft>
               <a:spcPct val="35000"/>
             </a:spcAft>
+            <a:buNone/>
           </a:pPr>
           <a:r>
             <a:rPr lang="en-US" sz="1000" kern="1200"/>
@@ -11329,7 +11571,7 @@
         </a:bodyPr>
         <a:lstStyle/>
         <a:p>
-          <a:pPr lvl="0" algn="l" defTabSz="311150">
+          <a:pPr marL="0" lvl="0" indent="0" algn="l" defTabSz="311150">
             <a:lnSpc>
               <a:spcPct val="90000"/>
             </a:lnSpc>
@@ -11339,6 +11581,7 @@
             <a:spcAft>
               <a:spcPct val="35000"/>
             </a:spcAft>
+            <a:buNone/>
           </a:pPr>
           <a:r>
             <a:rPr lang="en-US" sz="700" kern="1200"/>
@@ -11346,7 +11589,7 @@
           </a:r>
         </a:p>
         <a:p>
-          <a:pPr lvl="0" algn="l" defTabSz="311150">
+          <a:pPr marL="0" lvl="0" indent="0" algn="l" defTabSz="311150">
             <a:lnSpc>
               <a:spcPct val="90000"/>
             </a:lnSpc>
@@ -11356,6 +11599,7 @@
             <a:spcAft>
               <a:spcPct val="35000"/>
             </a:spcAft>
+            <a:buNone/>
           </a:pPr>
           <a:r>
             <a:rPr lang="en-US" sz="700" kern="1200"/>
@@ -11363,7 +11607,7 @@
           </a:r>
         </a:p>
         <a:p>
-          <a:pPr lvl="0" algn="l" defTabSz="311150">
+          <a:pPr marL="0" lvl="0" indent="0" algn="l" defTabSz="311150">
             <a:lnSpc>
               <a:spcPct val="90000"/>
             </a:lnSpc>
@@ -11373,6 +11617,7 @@
             <a:spcAft>
               <a:spcPct val="35000"/>
             </a:spcAft>
+            <a:buNone/>
           </a:pPr>
           <a:r>
             <a:rPr lang="en-US" sz="700" kern="1200"/>
@@ -11443,7 +11688,7 @@
         </a:bodyPr>
         <a:lstStyle/>
         <a:p>
-          <a:pPr lvl="0" algn="r" defTabSz="444500">
+          <a:pPr marL="0" lvl="0" indent="0" algn="r" defTabSz="444500">
             <a:lnSpc>
               <a:spcPct val="90000"/>
             </a:lnSpc>
@@ -11453,6 +11698,7 @@
             <a:spcAft>
               <a:spcPct val="35000"/>
             </a:spcAft>
+            <a:buNone/>
           </a:pPr>
           <a:r>
             <a:rPr lang="en-US" sz="1000" kern="1200"/>
@@ -11556,7 +11802,7 @@
         </a:bodyPr>
         <a:lstStyle/>
         <a:p>
-          <a:pPr lvl="0" algn="l" defTabSz="311150">
+          <a:pPr marL="0" lvl="0" indent="0" algn="l" defTabSz="311150">
             <a:lnSpc>
               <a:spcPct val="90000"/>
             </a:lnSpc>
@@ -11566,6 +11812,7 @@
             <a:spcAft>
               <a:spcPct val="35000"/>
             </a:spcAft>
+            <a:buNone/>
           </a:pPr>
           <a:r>
             <a:rPr lang="en-US" sz="700" kern="1200"/>
@@ -11573,7 +11820,7 @@
           </a:r>
         </a:p>
         <a:p>
-          <a:pPr lvl="0" algn="l" defTabSz="311150">
+          <a:pPr marL="0" lvl="0" indent="0" algn="l" defTabSz="311150">
             <a:lnSpc>
               <a:spcPct val="90000"/>
             </a:lnSpc>
@@ -11583,6 +11830,7 @@
             <a:spcAft>
               <a:spcPct val="35000"/>
             </a:spcAft>
+            <a:buNone/>
           </a:pPr>
           <a:r>
             <a:rPr lang="en-US" sz="700" kern="1200"/>
@@ -11590,7 +11838,7 @@
           </a:r>
         </a:p>
         <a:p>
-          <a:pPr lvl="0" algn="l" defTabSz="311150">
+          <a:pPr marL="0" lvl="0" indent="0" algn="l" defTabSz="311150">
             <a:lnSpc>
               <a:spcPct val="90000"/>
             </a:lnSpc>
@@ -11600,6 +11848,7 @@
             <a:spcAft>
               <a:spcPct val="35000"/>
             </a:spcAft>
+            <a:buNone/>
           </a:pPr>
           <a:r>
             <a:rPr lang="en-US" sz="700" kern="1200"/>
@@ -11670,7 +11919,7 @@
         </a:bodyPr>
         <a:lstStyle/>
         <a:p>
-          <a:pPr lvl="0" algn="r" defTabSz="444500">
+          <a:pPr marL="0" lvl="0" indent="0" algn="r" defTabSz="444500">
             <a:lnSpc>
               <a:spcPct val="90000"/>
             </a:lnSpc>
@@ -11680,6 +11929,7 @@
             <a:spcAft>
               <a:spcPct val="35000"/>
             </a:spcAft>
+            <a:buNone/>
           </a:pPr>
           <a:r>
             <a:rPr lang="en-US" sz="1000" kern="1200"/>
@@ -11783,7 +12033,7 @@
         </a:bodyPr>
         <a:lstStyle/>
         <a:p>
-          <a:pPr lvl="0" algn="l" defTabSz="311150">
+          <a:pPr marL="0" lvl="0" indent="0" algn="l" defTabSz="311150">
             <a:lnSpc>
               <a:spcPct val="90000"/>
             </a:lnSpc>
@@ -11793,6 +12043,7 @@
             <a:spcAft>
               <a:spcPct val="35000"/>
             </a:spcAft>
+            <a:buNone/>
           </a:pPr>
           <a:r>
             <a:rPr lang="en-US" sz="700" kern="1200"/>
@@ -11800,7 +12051,7 @@
           </a:r>
         </a:p>
         <a:p>
-          <a:pPr lvl="0" algn="l" defTabSz="311150">
+          <a:pPr marL="0" lvl="0" indent="0" algn="l" defTabSz="311150">
             <a:lnSpc>
               <a:spcPct val="90000"/>
             </a:lnSpc>
@@ -11810,6 +12061,7 @@
             <a:spcAft>
               <a:spcPct val="35000"/>
             </a:spcAft>
+            <a:buNone/>
           </a:pPr>
           <a:r>
             <a:rPr lang="en-US" sz="700" kern="1200"/>
@@ -11817,7 +12069,7 @@
           </a:r>
         </a:p>
         <a:p>
-          <a:pPr lvl="0" algn="l" defTabSz="311150">
+          <a:pPr marL="0" lvl="0" indent="0" algn="l" defTabSz="311150">
             <a:lnSpc>
               <a:spcPct val="90000"/>
             </a:lnSpc>
@@ -11827,6 +12079,7 @@
             <a:spcAft>
               <a:spcPct val="35000"/>
             </a:spcAft>
+            <a:buNone/>
           </a:pPr>
           <a:r>
             <a:rPr lang="en-US" sz="700" kern="1200"/>
@@ -13558,7 +13811,7 @@
 </file>
 
 <file path=customXml/itemProps2.xml><?xml version="1.0" encoding="utf-8"?>
-<ds:datastoreItem xmlns:ds="http://schemas.openxmlformats.org/officeDocument/2006/customXml" ds:itemID="{8E8E0925-D455-429E-82ED-6F5BF4146035}">
+<ds:datastoreItem xmlns:ds="http://schemas.openxmlformats.org/officeDocument/2006/customXml" ds:itemID="{4D214C86-1BB6-4195-8FA7-574AC29248AA}">
   <ds:schemaRefs>
     <ds:schemaRef ds:uri="http://schemas.openxmlformats.org/officeDocument/2006/bibliography"/>
   </ds:schemaRefs>

</xml_diff>

<commit_message>
Added peer assesment, to detail
</commit_message>
<xml_diff>
--- a/Documentation/SePr - Final Report Authors - Radu Stoica, Armin Roushan, Jan-Niklas Schneider, Georgiana Manolache, Nena O’Driscoll, Raditya Pratama.docx
+++ b/Documentation/SePr - Final Report Authors - Radu Stoica, Armin Roushan, Jan-Niklas Schneider, Georgiana Manolache, Nena O’Driscoll, Raditya Pratama.docx
@@ -1,6 +1,6 @@
 
 <file path=word/document.xml><?xml version="1.0" encoding="utf-8"?>
-<w:document xmlns:wpc="http://schemas.microsoft.com/office/word/2010/wordprocessingCanvas" xmlns:cx="http://schemas.microsoft.com/office/drawing/2014/chartex" xmlns:cx1="http://schemas.microsoft.com/office/drawing/2015/9/8/chartex" xmlns:cx2="http://schemas.microsoft.com/office/drawing/2015/10/21/chartex" xmlns:cx3="http://schemas.microsoft.com/office/drawing/2016/5/9/chartex" xmlns:cx4="http://schemas.microsoft.com/office/drawing/2016/5/10/chartex" xmlns:cx5="http://schemas.microsoft.com/office/drawing/2016/5/11/chartex" xmlns:mc="http://schemas.openxmlformats.org/markup-compatibility/2006" xmlns:o="urn:schemas-microsoft-com:office:office" xmlns:r="http://schemas.openxmlformats.org/officeDocument/2006/relationships" xmlns:m="http://schemas.openxmlformats.org/officeDocument/2006/math" xmlns:v="urn:schemas-microsoft-com:vml" xmlns:wp14="http://schemas.microsoft.com/office/word/2010/wordprocessingDrawing" xmlns:wp="http://schemas.openxmlformats.org/drawingml/2006/wordprocessingDrawing" xmlns:w10="urn:schemas-microsoft-com:office:word" xmlns:w="http://schemas.openxmlformats.org/wordprocessingml/2006/main" xmlns:w14="http://schemas.microsoft.com/office/word/2010/wordml" xmlns:w15="http://schemas.microsoft.com/office/word/2012/wordml" xmlns:w16se="http://schemas.microsoft.com/office/word/2015/wordml/symex" xmlns:wpg="http://schemas.microsoft.com/office/word/2010/wordprocessingGroup" xmlns:wpi="http://schemas.microsoft.com/office/word/2010/wordprocessingInk" xmlns:wne="http://schemas.microsoft.com/office/word/2006/wordml" xmlns:wps="http://schemas.microsoft.com/office/word/2010/wordprocessingShape" mc:Ignorable="w14 w15 w16se wp14">
+<w:document xmlns:wpc="http://schemas.microsoft.com/office/word/2010/wordprocessingCanvas" xmlns:cx="http://schemas.microsoft.com/office/drawing/2014/chartex" xmlns:cx1="http://schemas.microsoft.com/office/drawing/2015/9/8/chartex" xmlns:mc="http://schemas.openxmlformats.org/markup-compatibility/2006" xmlns:o="urn:schemas-microsoft-com:office:office" xmlns:r="http://schemas.openxmlformats.org/officeDocument/2006/relationships" xmlns:m="http://schemas.openxmlformats.org/officeDocument/2006/math" xmlns:v="urn:schemas-microsoft-com:vml" xmlns:wp14="http://schemas.microsoft.com/office/word/2010/wordprocessingDrawing" xmlns:wp="http://schemas.openxmlformats.org/drawingml/2006/wordprocessingDrawing" xmlns:w10="urn:schemas-microsoft-com:office:word" xmlns:w="http://schemas.openxmlformats.org/wordprocessingml/2006/main" xmlns:w14="http://schemas.microsoft.com/office/word/2010/wordml" xmlns:w15="http://schemas.microsoft.com/office/word/2012/wordml" xmlns:w16se="http://schemas.microsoft.com/office/word/2015/wordml/symex" xmlns:wpg="http://schemas.microsoft.com/office/word/2010/wordprocessingGroup" xmlns:wpi="http://schemas.microsoft.com/office/word/2010/wordprocessingInk" xmlns:wne="http://schemas.microsoft.com/office/word/2006/wordml" xmlns:wps="http://schemas.microsoft.com/office/word/2010/wordprocessingShape" mc:Ignorable="w14 w15 w16se wp14">
   <w:body>
     <w:sdt>
       <w:sdtPr>
@@ -265,7 +265,7 @@
                   </wp:anchor>
                 </w:drawing>
               </mc:Choice>
-              <mc:Fallback>
+              <mc:Fallback xmlns:cx2="http://schemas.microsoft.com/office/drawing/2015/10/21/chartex" xmlns:cx3="http://schemas.microsoft.com/office/drawing/2016/5/9/chartex" xmlns:cx4="http://schemas.microsoft.com/office/drawing/2016/5/10/chartex" xmlns:cx5="http://schemas.microsoft.com/office/drawing/2016/5/11/chartex">
                 <w:pict>
                   <v:group w14:anchorId="1E7FA44D" id="Group 149" o:spid="_x0000_s1026" style="position:absolute;margin-left:0;margin-top:0;width:8in;height:95.7pt;z-index:251662336;mso-width-percent:941;mso-height-percent:121;mso-top-percent:23;mso-position-horizontal:center;mso-position-horizontal-relative:page;mso-position-vertical-relative:page;mso-width-percent:941;mso-height-percent:121;mso-top-percent:23" coordorigin="" coordsize="73152,12161" o:gfxdata="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">
                     <v:shape id="Rectangle 51" o:spid="_x0000_s1027" style="position:absolute;width:73152;height:11303;visibility:visible;mso-wrap-style:square;v-text-anchor:middle" coordsize="7312660,1129665" o:gfxdata="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" path="m,l7312660,r,1129665l3619500,733425,,1091565,,xe" fillcolor="#5b9bd5 [3204]" stroked="f" strokeweight="1pt">
@@ -393,7 +393,7 @@
                   </wp:anchor>
                 </w:drawing>
               </mc:Choice>
-              <mc:Fallback>
+              <mc:Fallback xmlns:cx2="http://schemas.microsoft.com/office/drawing/2015/10/21/chartex" xmlns:cx3="http://schemas.microsoft.com/office/drawing/2016/5/9/chartex" xmlns:cx4="http://schemas.microsoft.com/office/drawing/2016/5/10/chartex" xmlns:cx5="http://schemas.microsoft.com/office/drawing/2016/5/11/chartex">
                 <w:pict>
                   <v:shapetype w14:anchorId="4418A652" id="_x0000_t202" coordsize="21600,21600" o:spt="202" path="m,l,21600r21600,l21600,xe">
                     <v:stroke joinstyle="miter"/>
@@ -568,23 +568,13 @@
                                         <w:szCs w:val="36"/>
                                       </w:rPr>
                                     </w:pPr>
-                                    <w:proofErr w:type="spellStart"/>
                                     <w:r>
                                       <w:rPr>
                                         <w:color w:val="404040" w:themeColor="text1" w:themeTint="BF"/>
                                         <w:sz w:val="36"/>
                                         <w:szCs w:val="36"/>
                                       </w:rPr>
-                                      <w:t>SePr</w:t>
-                                    </w:r>
-                                    <w:proofErr w:type="spellEnd"/>
-                                    <w:r>
-                                      <w:rPr>
-                                        <w:color w:val="404040" w:themeColor="text1" w:themeTint="BF"/>
-                                        <w:sz w:val="36"/>
-                                        <w:szCs w:val="36"/>
-                                      </w:rPr>
-                                      <w:t xml:space="preserve"> 2016</w:t>
+                                      <w:t>SePr 2016</w:t>
                                     </w:r>
                                   </w:p>
                                 </w:sdtContent>
@@ -609,7 +599,7 @@
                   </wp:anchor>
                 </w:drawing>
               </mc:Choice>
-              <mc:Fallback>
+              <mc:Fallback xmlns:cx2="http://schemas.microsoft.com/office/drawing/2015/10/21/chartex" xmlns:cx3="http://schemas.microsoft.com/office/drawing/2016/5/9/chartex" xmlns:cx4="http://schemas.microsoft.com/office/drawing/2016/5/10/chartex" xmlns:cx5="http://schemas.microsoft.com/office/drawing/2016/5/11/chartex">
                 <w:pict>
                   <v:shape w14:anchorId="313EAC39" id="Text Box 154" o:spid="_x0000_s1027" type="#_x0000_t202" style="position:absolute;margin-left:0;margin-top:0;width:8in;height:286.5pt;z-index:251659264;visibility:visible;mso-wrap-style:square;mso-width-percent:941;mso-height-percent:363;mso-top-percent:300;mso-wrap-distance-left:9pt;mso-wrap-distance-top:0;mso-wrap-distance-right:9pt;mso-wrap-distance-bottom:0;mso-position-horizontal:center;mso-position-horizontal-relative:page;mso-position-vertical-relative:page;mso-width-percent:941;mso-height-percent:363;mso-top-percent:300;mso-width-relative:page;mso-height-relative:page;v-text-anchor:bottom" o:gfxdata="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" filled="f" stroked="f" strokeweight=".5pt">
                     <v:textbox inset="126pt,0,54pt,0">
@@ -777,23 +767,7 @@
                                   <w:sdtEndPr/>
                                   <w:sdtContent>
                                     <w:r>
-                                      <w:t xml:space="preserve">Radu Stoica, Armin </w:t>
-                                    </w:r>
-                                    <w:proofErr w:type="spellStart"/>
-                                    <w:r>
-                                      <w:t>Roushan</w:t>
-                                    </w:r>
-                                    <w:proofErr w:type="spellEnd"/>
-                                    <w:r>
-                                      <w:t>, Jan-</w:t>
-                                    </w:r>
-                                    <w:proofErr w:type="spellStart"/>
-                                    <w:r>
-                                      <w:t>Niklas</w:t>
-                                    </w:r>
-                                    <w:proofErr w:type="spellEnd"/>
-                                    <w:r>
-                                      <w:t xml:space="preserve"> Schneider, Georgiana Manolache, N</w:t>
+                                      <w:t>Radu Stoica, Armin Roushan, Jan-Niklas Schneider, Georgiana Manolache, N</w:t>
                                     </w:r>
                                     <w:r>
                                       <w:t>ena O’Driscoll, Raditya Pratama</w:t>
@@ -832,7 +806,7 @@
                   </wp:anchor>
                 </w:drawing>
               </mc:Choice>
-              <mc:Fallback>
+              <mc:Fallback xmlns:cx2="http://schemas.microsoft.com/office/drawing/2015/10/21/chartex" xmlns:cx3="http://schemas.microsoft.com/office/drawing/2016/5/9/chartex" xmlns:cx4="http://schemas.microsoft.com/office/drawing/2016/5/10/chartex" xmlns:cx5="http://schemas.microsoft.com/office/drawing/2016/5/11/chartex">
                 <w:pict>
                   <v:shape w14:anchorId="6576F2EB" id="Text Box 152" o:spid="_x0000_s1028" type="#_x0000_t202" style="position:absolute;margin-left:225pt;margin-top:9in;width:368.9pt;height:1in;z-index:251660288;visibility:visible;mso-wrap-style:square;mso-width-percent:0;mso-height-percent:92;mso-wrap-distance-left:9pt;mso-wrap-distance-top:0;mso-wrap-distance-right:9pt;mso-wrap-distance-bottom:0;mso-position-horizontal:absolute;mso-position-horizontal-relative:page;mso-position-vertical:absolute;mso-position-vertical-relative:page;mso-width-percent:0;mso-height-percent:92;mso-width-relative:page;mso-height-relative:page;v-text-anchor:bottom" o:gfxdata="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" filled="f" stroked="f" strokeweight=".5pt">
                     <v:textbox inset="126pt,0,54pt,0">
@@ -930,12 +904,7 @@
             <w:ind w:left="432" w:hanging="432"/>
           </w:pPr>
           <w:r>
-            <w:t>Table o</w:t>
-          </w:r>
-          <w:bookmarkStart w:id="0" w:name="_GoBack"/>
-          <w:bookmarkEnd w:id="0"/>
-          <w:r>
-            <w:t>f Contents</w:t>
+            <w:t>Table of Contents</w:t>
           </w:r>
         </w:p>
         <w:p>
@@ -3118,12 +3087,12 @@
       <w:pPr>
         <w:pStyle w:val="Heading1"/>
       </w:pPr>
-      <w:bookmarkStart w:id="1" w:name="_Toc464747651"/>
+      <w:bookmarkStart w:id="0" w:name="_Toc464747651"/>
       <w:r>
         <w:lastRenderedPageBreak/>
         <w:t>Introduction</w:t>
       </w:r>
-      <w:bookmarkEnd w:id="1"/>
+      <w:bookmarkEnd w:id="0"/>
     </w:p>
     <w:p>
       <w:pPr>
@@ -3212,15 +3181,7 @@
         <w:footnoteReference w:id="1"/>
       </w:r>
       <w:r>
-        <w:t xml:space="preserve"> (</w:t>
-      </w:r>
-      <w:proofErr w:type="spellStart"/>
-      <w:r>
-        <w:t>IDTheftResourceCenter</w:t>
-      </w:r>
-      <w:proofErr w:type="spellEnd"/>
-      <w:r>
-        <w:t>), which performs breach reports on United States website</w:t>
+        <w:t xml:space="preserve"> (IDTheftResourceCenter), which performs breach reports on United States website</w:t>
       </w:r>
       <w:r>
         <w:t>s</w:t>
@@ -3360,12 +3321,12 @@
       <w:pPr>
         <w:pStyle w:val="Heading1"/>
       </w:pPr>
-      <w:bookmarkStart w:id="2" w:name="_Toc464747652"/>
+      <w:bookmarkStart w:id="1" w:name="_Toc464747652"/>
       <w:r>
         <w:lastRenderedPageBreak/>
         <w:t>Design Overview</w:t>
       </w:r>
-      <w:bookmarkEnd w:id="2"/>
+      <w:bookmarkEnd w:id="1"/>
     </w:p>
     <w:p>
       <w:pPr>
@@ -3374,14 +3335,14 @@
           <w:lang w:val="en-GB"/>
         </w:rPr>
       </w:pPr>
-      <w:bookmarkStart w:id="3" w:name="_Toc464747653"/>
+      <w:bookmarkStart w:id="2" w:name="_Toc464747653"/>
       <w:r>
         <w:rPr>
           <w:lang w:val="en-GB"/>
         </w:rPr>
         <w:t>Introduction</w:t>
       </w:r>
-      <w:bookmarkEnd w:id="3"/>
+      <w:bookmarkEnd w:id="2"/>
     </w:p>
     <w:p>
       <w:pPr>
@@ -3409,15 +3370,7 @@
         <w:t xml:space="preserve"> </w:t>
       </w:r>
       <w:r>
-        <w:t xml:space="preserve">The application is written in PHP, HTML5, CSS3 and </w:t>
-      </w:r>
-      <w:proofErr w:type="spellStart"/>
-      <w:r>
-        <w:t>MySQl</w:t>
-      </w:r>
-      <w:proofErr w:type="spellEnd"/>
-      <w:r>
-        <w:t>.</w:t>
+        <w:t>The application is written in PHP, HTML5, CSS3 and MySQl.</w:t>
       </w:r>
     </w:p>
     <w:p>
@@ -3427,14 +3380,14 @@
           <w:lang w:val="en-GB"/>
         </w:rPr>
       </w:pPr>
-      <w:bookmarkStart w:id="4" w:name="_Toc464747654"/>
+      <w:bookmarkStart w:id="3" w:name="_Toc464747654"/>
       <w:r>
         <w:rPr>
           <w:lang w:val="en-GB"/>
         </w:rPr>
         <w:t>User Group</w:t>
       </w:r>
-      <w:bookmarkEnd w:id="4"/>
+      <w:bookmarkEnd w:id="3"/>
     </w:p>
     <w:p>
       <w:pPr>
@@ -3480,14 +3433,14 @@
           <w:lang w:val="en-GB"/>
         </w:rPr>
       </w:pPr>
-      <w:bookmarkStart w:id="5" w:name="_Toc464747655"/>
+      <w:bookmarkStart w:id="4" w:name="_Toc464747655"/>
       <w:r>
         <w:rPr>
           <w:lang w:val="en-GB"/>
         </w:rPr>
         <w:t>Customer</w:t>
       </w:r>
-      <w:bookmarkEnd w:id="5"/>
+      <w:bookmarkEnd w:id="4"/>
     </w:p>
     <w:p>
       <w:pPr>
@@ -3617,14 +3570,14 @@
           <w:lang w:val="en-GB"/>
         </w:rPr>
       </w:pPr>
-      <w:bookmarkStart w:id="6" w:name="_Toc464747656"/>
+      <w:bookmarkStart w:id="5" w:name="_Toc464747656"/>
       <w:r>
         <w:rPr>
           <w:lang w:val="en-GB"/>
         </w:rPr>
         <w:t>Administrator</w:t>
       </w:r>
-      <w:bookmarkEnd w:id="6"/>
+      <w:bookmarkEnd w:id="5"/>
     </w:p>
     <w:p>
       <w:pPr>
@@ -3706,14 +3659,14 @@
           <w:lang w:val="en-GB"/>
         </w:rPr>
       </w:pPr>
-      <w:bookmarkStart w:id="7" w:name="_Toc464747657"/>
+      <w:bookmarkStart w:id="6" w:name="_Toc464747657"/>
       <w:r>
         <w:rPr>
           <w:lang w:val="en-GB"/>
         </w:rPr>
         <w:t>Network Architecture</w:t>
       </w:r>
-      <w:bookmarkEnd w:id="7"/>
+      <w:bookmarkEnd w:id="6"/>
     </w:p>
     <w:p>
       <w:pPr>
@@ -3817,7 +3770,7 @@
           <v:shape id="_x0000_i1025" type="#_x0000_t75" style="width:303.4pt;height:273.25pt" o:ole="">
             <v:imagedata r:id="rId16" o:title=""/>
           </v:shape>
-          <o:OLEObject Type="Embed" ProgID="Visio.Drawing.11" ShapeID="_x0000_i1025" DrawAspect="Content" ObjectID="_1538489491" r:id="rId17"/>
+          <o:OLEObject Type="Embed" ProgID="Visio.Drawing.11" ShapeID="_x0000_i1025" DrawAspect="Content" ObjectID="_1538541899" r:id="rId17"/>
         </w:object>
       </w:r>
     </w:p>
@@ -3960,7 +3913,7 @@
           <w:lang w:val="en-GB"/>
         </w:rPr>
       </w:pPr>
-      <w:bookmarkStart w:id="8" w:name="_Toc433135902"/>
+      <w:bookmarkStart w:id="7" w:name="_Toc433135902"/>
       <w:r>
         <w:rPr>
           <w:lang w:val="en-GB"/>
@@ -3975,7 +3928,7 @@
           <w:lang w:val="en-GB"/>
         </w:rPr>
       </w:pPr>
-      <w:bookmarkStart w:id="9" w:name="_Toc464747658"/>
+      <w:bookmarkStart w:id="8" w:name="_Toc464747658"/>
       <w:r>
         <w:rPr>
           <w:lang w:val="en-GB"/>
@@ -3983,8 +3936,8 @@
         <w:lastRenderedPageBreak/>
         <w:t>Threat analysis</w:t>
       </w:r>
+      <w:bookmarkEnd w:id="7"/>
       <w:bookmarkEnd w:id="8"/>
-      <w:bookmarkEnd w:id="9"/>
       <w:r>
         <w:rPr>
           <w:lang w:val="en-GB"/>
@@ -4236,10 +4189,7 @@
         <w:fldChar w:fldCharType="begin"/>
       </w:r>
       <w:r>
-        <w:instrText xml:space="preserve"> SEQ Fi</w:instrText>
-      </w:r>
-      <w:r>
-        <w:instrText xml:space="preserve">gure \* ARABIC \s 1 </w:instrText>
+        <w:instrText xml:space="preserve"> SEQ Figure \* ARABIC \s 1 </w:instrText>
       </w:r>
       <w:r>
         <w:fldChar w:fldCharType="separate"/>
@@ -4517,7 +4467,7 @@
       <w:pPr>
         <w:pStyle w:val="Heading2"/>
       </w:pPr>
-      <w:bookmarkStart w:id="10" w:name="_Toc464747659"/>
+      <w:bookmarkStart w:id="9" w:name="_Toc464747659"/>
       <w:r>
         <w:t>A</w:t>
       </w:r>
@@ -4527,7 +4477,7 @@
       <w:r>
         <w:t xml:space="preserve"> management</w:t>
       </w:r>
-      <w:bookmarkEnd w:id="10"/>
+      <w:bookmarkEnd w:id="9"/>
     </w:p>
     <w:p>
       <w:r>
@@ -4603,10 +4553,7 @@
         <w:fldChar w:fldCharType="begin"/>
       </w:r>
       <w:r>
-        <w:instrText xml:space="preserve"> SEQ</w:instrText>
-      </w:r>
-      <w:r>
-        <w:instrText xml:space="preserve"> Table \* ARABIC \s 1 </w:instrText>
+        <w:instrText xml:space="preserve"> SEQ Table \* ARABIC \s 1 </w:instrText>
       </w:r>
       <w:r>
         <w:fldChar w:fldCharType="separate"/>
@@ -5085,11 +5032,11 @@
       <w:pPr>
         <w:pStyle w:val="Heading2"/>
       </w:pPr>
-      <w:bookmarkStart w:id="11" w:name="_Toc464747660"/>
+      <w:bookmarkStart w:id="10" w:name="_Toc464747660"/>
       <w:r>
         <w:t>Authorization requirements</w:t>
       </w:r>
-      <w:bookmarkEnd w:id="11"/>
+      <w:bookmarkEnd w:id="10"/>
     </w:p>
     <w:p>
       <w:pPr>
@@ -5596,11 +5543,11 @@
       <w:pPr>
         <w:pStyle w:val="Heading2"/>
       </w:pPr>
-      <w:bookmarkStart w:id="12" w:name="_Toc464747661"/>
+      <w:bookmarkStart w:id="11" w:name="_Toc464747661"/>
       <w:r>
         <w:t>Risk analysis</w:t>
       </w:r>
-      <w:bookmarkEnd w:id="12"/>
+      <w:bookmarkEnd w:id="11"/>
     </w:p>
     <w:p>
       <w:pPr>
@@ -6145,7 +6092,7 @@
           <w:lang w:val="en-GB"/>
         </w:rPr>
       </w:pPr>
-      <w:bookmarkStart w:id="13" w:name="_Toc433135906"/>
+      <w:bookmarkStart w:id="12" w:name="_Toc433135906"/>
     </w:p>
     <w:p>
       <w:pPr>
@@ -6167,7 +6114,7 @@
           <w:lang w:val="en-GB"/>
         </w:rPr>
       </w:pPr>
-      <w:bookmarkStart w:id="14" w:name="_Toc464747662"/>
+      <w:bookmarkStart w:id="13" w:name="_Toc464747662"/>
       <w:r>
         <w:rPr>
           <w:lang w:val="en-GB"/>
@@ -6175,8 +6122,8 @@
         <w:lastRenderedPageBreak/>
         <w:t>Secure design</w:t>
       </w:r>
+      <w:bookmarkEnd w:id="12"/>
       <w:bookmarkEnd w:id="13"/>
-      <w:bookmarkEnd w:id="14"/>
     </w:p>
     <w:p>
       <w:pPr>
@@ -6185,14 +6132,14 @@
           <w:lang w:val="en-GB"/>
         </w:rPr>
       </w:pPr>
-      <w:bookmarkStart w:id="15" w:name="_Toc464747663"/>
+      <w:bookmarkStart w:id="14" w:name="_Toc464747663"/>
       <w:r>
         <w:rPr>
           <w:lang w:val="en-GB"/>
         </w:rPr>
         <w:t>Attack Trees</w:t>
       </w:r>
-      <w:bookmarkEnd w:id="15"/>
+      <w:bookmarkEnd w:id="14"/>
     </w:p>
     <w:p>
       <w:pPr>
@@ -6283,16 +6230,16 @@
           <w:lang w:val="en-GB"/>
         </w:rPr>
       </w:pPr>
-      <w:bookmarkStart w:id="16" w:name="_Toc433135908"/>
-      <w:bookmarkStart w:id="17" w:name="_Toc464747664"/>
+      <w:bookmarkStart w:id="15" w:name="_Toc433135908"/>
+      <w:bookmarkStart w:id="16" w:name="_Toc464747664"/>
       <w:r>
         <w:rPr>
           <w:lang w:val="en-GB"/>
         </w:rPr>
         <w:t>Misuse Cases</w:t>
       </w:r>
+      <w:bookmarkEnd w:id="15"/>
       <w:bookmarkEnd w:id="16"/>
-      <w:bookmarkEnd w:id="17"/>
     </w:p>
     <w:p>
       <w:pPr>
@@ -6301,16 +6248,16 @@
           <w:lang w:val="en-GB"/>
         </w:rPr>
       </w:pPr>
-      <w:bookmarkStart w:id="18" w:name="_Toc433135909"/>
-      <w:bookmarkStart w:id="19" w:name="_Toc464747665"/>
+      <w:bookmarkStart w:id="17" w:name="_Toc433135909"/>
+      <w:bookmarkStart w:id="18" w:name="_Toc464747665"/>
       <w:r>
         <w:rPr>
           <w:lang w:val="en-GB"/>
         </w:rPr>
         <w:t>Injection of malicious SQL string</w:t>
       </w:r>
+      <w:bookmarkEnd w:id="17"/>
       <w:bookmarkEnd w:id="18"/>
-      <w:bookmarkEnd w:id="19"/>
     </w:p>
     <w:p>
       <w:pPr>
@@ -6332,16 +6279,16 @@
           <w:lang w:val="en-GB"/>
         </w:rPr>
       </w:pPr>
-      <w:bookmarkStart w:id="20" w:name="_Toc433135910"/>
-      <w:bookmarkStart w:id="21" w:name="_Toc464747666"/>
+      <w:bookmarkStart w:id="19" w:name="_Toc433135910"/>
+      <w:bookmarkStart w:id="20" w:name="_Toc464747666"/>
       <w:r>
         <w:rPr>
           <w:lang w:val="en-GB"/>
         </w:rPr>
         <w:t>Insertion of XSS code</w:t>
       </w:r>
+      <w:bookmarkEnd w:id="19"/>
       <w:bookmarkEnd w:id="20"/>
-      <w:bookmarkEnd w:id="21"/>
     </w:p>
     <w:p>
       <w:pPr>
@@ -6376,8 +6323,8 @@
           <w:lang w:val="en-GB"/>
         </w:rPr>
       </w:pPr>
-      <w:bookmarkStart w:id="22" w:name="_Toc433135911"/>
-      <w:bookmarkStart w:id="23" w:name="_Toc464747667"/>
+      <w:bookmarkStart w:id="21" w:name="_Toc433135911"/>
+      <w:bookmarkStart w:id="22" w:name="_Toc464747667"/>
       <w:r>
         <w:rPr>
           <w:rFonts w:eastAsia="Times New Roman"/>
@@ -6385,8 +6332,8 @@
         </w:rPr>
         <w:t>Cross-Site Request Forgery</w:t>
       </w:r>
+      <w:bookmarkEnd w:id="21"/>
       <w:bookmarkEnd w:id="22"/>
-      <w:bookmarkEnd w:id="23"/>
     </w:p>
     <w:p>
       <w:pPr>
@@ -6409,8 +6356,8 @@
           <w:lang w:val="en-GB"/>
         </w:rPr>
       </w:pPr>
-      <w:bookmarkStart w:id="24" w:name="_Toc433135912"/>
-      <w:bookmarkStart w:id="25" w:name="_Toc464747668"/>
+      <w:bookmarkStart w:id="23" w:name="_Toc433135912"/>
+      <w:bookmarkStart w:id="24" w:name="_Toc464747668"/>
       <w:r>
         <w:rPr>
           <w:rFonts w:eastAsia="Times New Roman"/>
@@ -6418,8 +6365,8 @@
         </w:rPr>
         <w:t>Brute force attack</w:t>
       </w:r>
+      <w:bookmarkEnd w:id="23"/>
       <w:bookmarkEnd w:id="24"/>
-      <w:bookmarkEnd w:id="25"/>
     </w:p>
     <w:p>
       <w:pPr>
@@ -6441,16 +6388,16 @@
           <w:lang w:val="en-GB"/>
         </w:rPr>
       </w:pPr>
-      <w:bookmarkStart w:id="26" w:name="_Toc433135914"/>
-      <w:bookmarkStart w:id="27" w:name="_Toc464747669"/>
+      <w:bookmarkStart w:id="25" w:name="_Toc433135914"/>
+      <w:bookmarkStart w:id="26" w:name="_Toc464747669"/>
       <w:r>
         <w:rPr>
           <w:lang w:val="en-GB"/>
         </w:rPr>
         <w:t>Software mitigation</w:t>
       </w:r>
+      <w:bookmarkEnd w:id="25"/>
       <w:bookmarkEnd w:id="26"/>
-      <w:bookmarkEnd w:id="27"/>
     </w:p>
     <w:p>
       <w:pPr>
@@ -6667,7 +6614,7 @@
           <w:lang w:val="en-GB"/>
         </w:rPr>
       </w:pPr>
-      <w:bookmarkStart w:id="28" w:name="_Toc433135915"/>
+      <w:bookmarkStart w:id="27" w:name="_Toc433135915"/>
       <w:r>
         <w:rPr>
           <w:lang w:val="en-GB"/>
@@ -6682,7 +6629,7 @@
           <w:lang w:val="en-GB"/>
         </w:rPr>
       </w:pPr>
-      <w:bookmarkStart w:id="29" w:name="_Toc464747670"/>
+      <w:bookmarkStart w:id="28" w:name="_Toc464747670"/>
       <w:r>
         <w:rPr>
           <w:lang w:val="en-GB"/>
@@ -6690,8 +6637,8 @@
         <w:lastRenderedPageBreak/>
         <w:t>Implementation choices</w:t>
       </w:r>
+      <w:bookmarkEnd w:id="27"/>
       <w:bookmarkEnd w:id="28"/>
-      <w:bookmarkEnd w:id="29"/>
     </w:p>
     <w:p>
       <w:pPr>
@@ -6707,16 +6654,16 @@
           <w:lang w:val="en-GB"/>
         </w:rPr>
       </w:pPr>
-      <w:bookmarkStart w:id="30" w:name="_Toc433135921"/>
-      <w:bookmarkStart w:id="31" w:name="_Toc464747671"/>
+      <w:bookmarkStart w:id="29" w:name="_Toc433135921"/>
+      <w:bookmarkStart w:id="30" w:name="_Toc464747671"/>
       <w:r>
         <w:rPr>
           <w:lang w:val="en-GB"/>
         </w:rPr>
         <w:t>Code example</w:t>
       </w:r>
+      <w:bookmarkEnd w:id="29"/>
       <w:bookmarkEnd w:id="30"/>
-      <w:bookmarkEnd w:id="31"/>
     </w:p>
     <w:p>
       <w:pPr>
@@ -6732,82 +6679,175 @@
           <w:lang w:val="en-GB"/>
         </w:rPr>
       </w:pPr>
-      <w:bookmarkStart w:id="32" w:name="_Toc464747672"/>
+      <w:bookmarkStart w:id="31" w:name="_Toc464747672"/>
       <w:r>
         <w:rPr>
           <w:lang w:val="en-GB"/>
         </w:rPr>
         <w:t>Group peer assessment</w:t>
+      </w:r>
+      <w:bookmarkEnd w:id="31"/>
+    </w:p>
+    <w:p>
+      <w:pPr>
+        <w:rPr>
+          <w:lang w:val="en-GB"/>
+        </w:rPr>
+      </w:pPr>
+      <w:r>
+        <w:rPr>
+          <w:noProof/>
+        </w:rPr>
+        <w:drawing>
+          <wp:inline distT="0" distB="0" distL="0" distR="0">
+            <wp:extent cx="5947977" cy="1670400"/>
+            <wp:effectExtent l="0" t="0" r="0" b="6350"/>
+            <wp:docPr id="4" name="Picture 4"/>
+            <wp:cNvGraphicFramePr>
+              <a:graphicFrameLocks xmlns:a="http://schemas.openxmlformats.org/drawingml/2006/main" noChangeAspect="1"/>
+            </wp:cNvGraphicFramePr>
+            <a:graphic xmlns:a="http://schemas.openxmlformats.org/drawingml/2006/main">
+              <a:graphicData uri="http://schemas.openxmlformats.org/drawingml/2006/picture">
+                <pic:pic xmlns:pic="http://schemas.openxmlformats.org/drawingml/2006/picture">
+                  <pic:nvPicPr>
+                    <pic:cNvPr id="4" name="png.png"/>
+                    <pic:cNvPicPr/>
+                  </pic:nvPicPr>
+                  <pic:blipFill>
+                    <a:blip r:embed="rId25" cstate="print">
+                      <a:extLst>
+                        <a:ext uri="{28A0092B-C50C-407E-A947-70E740481C1C}">
+                          <a14:useLocalDpi xmlns:a14="http://schemas.microsoft.com/office/drawing/2010/main" val="0"/>
+                        </a:ext>
+                      </a:extLst>
+                    </a:blip>
+                    <a:stretch>
+                      <a:fillRect/>
+                    </a:stretch>
+                  </pic:blipFill>
+                  <pic:spPr>
+                    <a:xfrm>
+                      <a:off x="0" y="0"/>
+                      <a:ext cx="6041860" cy="1696766"/>
+                    </a:xfrm>
+                    <a:prstGeom prst="rect">
+                      <a:avLst/>
+                    </a:prstGeom>
+                  </pic:spPr>
+                </pic:pic>
+              </a:graphicData>
+            </a:graphic>
+          </wp:inline>
+        </w:drawing>
+      </w:r>
+    </w:p>
+    <w:p>
+      <w:pPr>
+        <w:pStyle w:val="Heading1"/>
+        <w:rPr>
+          <w:lang w:val="en-GB"/>
+        </w:rPr>
+      </w:pPr>
+      <w:bookmarkStart w:id="32" w:name="_Toc464747673"/>
+      <w:r>
+        <w:rPr>
+          <w:lang w:val="en-GB"/>
+        </w:rPr>
+        <w:t>Personal Evaluation</w:t>
       </w:r>
       <w:bookmarkEnd w:id="32"/>
     </w:p>
     <w:p>
       <w:pPr>
+        <w:pStyle w:val="Heading2"/>
         <w:rPr>
           <w:lang w:val="en-GB"/>
         </w:rPr>
       </w:pPr>
+      <w:bookmarkStart w:id="33" w:name="_Toc464747674"/>
       <w:r>
         <w:rPr>
           <w:lang w:val="en-GB"/>
         </w:rPr>
-        <w:pict>
-          <v:shape id="_x0000_i1028" type="#_x0000_t75" style="width:528.4pt;height:146.45pt">
-            <v:imagedata r:id="rId25" o:title="Peer"/>
-          </v:shape>
-        </w:pict>
-      </w:r>
-    </w:p>
-    <w:p>
-      <w:pPr>
-        <w:pStyle w:val="Heading1"/>
-        <w:rPr>
-          <w:lang w:val="en-GB"/>
-        </w:rPr>
-      </w:pPr>
-      <w:bookmarkStart w:id="33" w:name="_Toc464747673"/>
-      <w:r>
-        <w:rPr>
-          <w:lang w:val="en-GB"/>
-        </w:rPr>
-        <w:t>Personal Evaluation</w:t>
+        <w:t>Radu</w:t>
       </w:r>
       <w:bookmarkEnd w:id="33"/>
     </w:p>
     <w:p>
       <w:pPr>
+        <w:jc w:val="both"/>
+        <w:rPr>
+          <w:lang w:val="en-GB"/>
+        </w:rPr>
+      </w:pPr>
+      <w:r>
+        <w:rPr>
+          <w:lang w:val="en-GB"/>
+        </w:rPr>
+        <w:t xml:space="preserve">This course has helped me to expand my knowledge about web development </w:t>
+      </w:r>
+      <w:r>
+        <w:rPr>
+          <w:lang w:val="en-GB"/>
+        </w:rPr>
+        <w:t xml:space="preserve">and web site vulnerabilities. I have learned how to operate the Kali Linux OS and how to use some of the software provided by this OS in order to analyse and exploit vulnerabilities on a specific website. I think the pen-testing session was really helpful as it gave us the opportunity to apply our knowledge from this course in a “real” environment. Also, the experience of group work for the web application and the presentations has helped me to develop both technical and soft skills. Another very helpful skill achieved during this course is writing more secure software/web application as now I know what kind of attacks to expect on my applications in the future and how to mitigate them. </w:t>
+      </w:r>
+    </w:p>
+    <w:p>
+      <w:pPr>
         <w:pStyle w:val="Heading2"/>
         <w:rPr>
           <w:lang w:val="en-GB"/>
         </w:rPr>
       </w:pPr>
-      <w:bookmarkStart w:id="34" w:name="_Toc464747674"/>
       <w:r>
         <w:rPr>
           <w:lang w:val="en-GB"/>
         </w:rPr>
-        <w:t>Radu</w:t>
-      </w:r>
+        <w:t>Georgiana</w:t>
+      </w:r>
+    </w:p>
+    <w:p>
+      <w:pPr>
+        <w:jc w:val="both"/>
+        <w:rPr>
+          <w:lang w:val="en-GB"/>
+        </w:rPr>
+      </w:pPr>
+      <w:r>
+        <w:rPr>
+          <w:lang w:val="en-GB"/>
+        </w:rPr>
+        <w:t xml:space="preserve">This course has helped me raising awareness in the way I handle security in my own code. It has taught me how to tackle, design and implement a higher secure </w:t>
+      </w:r>
+      <w:r>
+        <w:rPr>
+          <w:lang w:val="en-GB"/>
+        </w:rPr>
+        <w:t xml:space="preserve">software/web </w:t>
+      </w:r>
+      <w:r>
+        <w:rPr>
+          <w:lang w:val="en-GB"/>
+        </w:rPr>
+        <w:t xml:space="preserve">application. I have learned how to </w:t>
+      </w:r>
+      <w:r>
+        <w:rPr>
+          <w:lang w:val="en-GB"/>
+        </w:rPr>
+        <w:t xml:space="preserve">‘think as a hacker’ during the pen-testing session and learn from other people’s mistakes. </w:t>
+      </w:r>
+      <w:bookmarkStart w:id="34" w:name="_GoBack"/>
       <w:bookmarkEnd w:id="34"/>
     </w:p>
     <w:p>
       <w:pPr>
+        <w:jc w:val="both"/>
         <w:rPr>
           <w:lang w:val="en-GB"/>
         </w:rPr>
       </w:pPr>
-      <w:r>
-        <w:rPr>
-          <w:lang w:val="en-GB"/>
-        </w:rPr>
-        <w:t xml:space="preserve">This course has helped me to expand my knowledge about web development </w:t>
-      </w:r>
-      <w:r>
-        <w:rPr>
-          <w:lang w:val="en-GB"/>
-        </w:rPr>
-        <w:t xml:space="preserve">and web site vulnerabilities. I have learned how to operate the Kali Linux OS and how to use some of the software provided by this OS in order to analyse and exploit vulnerabilities on a specific website. I think the pen-testing session was really helpful as it gave us the opportunity to apply our knowledge from this course in a “real” environment. Also, the experience of group work for the web application and the presentations has helped me to develop both technical and soft skills. Another very helpful skill achieved during this course is writing more secure software/web application as now I know what kind of attacks to expect on my applications in the future and how to mitigate them. </w:t>
-      </w:r>
     </w:p>
     <w:bookmarkStart w:id="35" w:name="_Toc464747675" w:displacedByCustomXml="next"/>
     <w:sdt>
@@ -6913,6 +6953,7 @@
                   <w:iCs/>
                   <w:noProof/>
                 </w:rPr>
+                <w:lastRenderedPageBreak/>
                 <w:t xml:space="preserve">Top Online Banking Threats to Financial Service Providers in 2010 </w:t>
               </w:r>
               <w:r>
@@ -6965,7 +7006,6 @@
                   <w:iCs/>
                   <w:noProof/>
                 </w:rPr>
-                <w:lastRenderedPageBreak/>
                 <w:t>World's Biggest Data Breaches</w:t>
               </w:r>
               <w:r>
@@ -7006,7 +7046,7 @@
 </file>
 
 <file path=word/endnotes.xml><?xml version="1.0" encoding="utf-8"?>
-<w:endnotes xmlns:wpc="http://schemas.microsoft.com/office/word/2010/wordprocessingCanvas" xmlns:cx="http://schemas.microsoft.com/office/drawing/2014/chartex" xmlns:cx1="http://schemas.microsoft.com/office/drawing/2015/9/8/chartex" xmlns:cx2="http://schemas.microsoft.com/office/drawing/2015/10/21/chartex" xmlns:cx3="http://schemas.microsoft.com/office/drawing/2016/5/9/chartex" xmlns:cx4="http://schemas.microsoft.com/office/drawing/2016/5/10/chartex" xmlns:cx5="http://schemas.microsoft.com/office/drawing/2016/5/11/chartex" xmlns:mc="http://schemas.openxmlformats.org/markup-compatibility/2006" xmlns:o="urn:schemas-microsoft-com:office:office" xmlns:r="http://schemas.openxmlformats.org/officeDocument/2006/relationships" xmlns:m="http://schemas.openxmlformats.org/officeDocument/2006/math" xmlns:v="urn:schemas-microsoft-com:vml" xmlns:wp14="http://schemas.microsoft.com/office/word/2010/wordprocessingDrawing" xmlns:wp="http://schemas.openxmlformats.org/drawingml/2006/wordprocessingDrawing" xmlns:w10="urn:schemas-microsoft-com:office:word" xmlns:w="http://schemas.openxmlformats.org/wordprocessingml/2006/main" xmlns:w14="http://schemas.microsoft.com/office/word/2010/wordml" xmlns:w15="http://schemas.microsoft.com/office/word/2012/wordml" xmlns:w16se="http://schemas.microsoft.com/office/word/2015/wordml/symex" xmlns:wpg="http://schemas.microsoft.com/office/word/2010/wordprocessingGroup" xmlns:wpi="http://schemas.microsoft.com/office/word/2010/wordprocessingInk" xmlns:wne="http://schemas.microsoft.com/office/word/2006/wordml" xmlns:wps="http://schemas.microsoft.com/office/word/2010/wordprocessingShape" mc:Ignorable="w14 w15 w16se wp14">
+<w:endnotes xmlns:wpc="http://schemas.microsoft.com/office/word/2010/wordprocessingCanvas" xmlns:cx="http://schemas.microsoft.com/office/drawing/2014/chartex" xmlns:cx1="http://schemas.microsoft.com/office/drawing/2015/9/8/chartex" xmlns:mc="http://schemas.openxmlformats.org/markup-compatibility/2006" xmlns:o="urn:schemas-microsoft-com:office:office" xmlns:r="http://schemas.openxmlformats.org/officeDocument/2006/relationships" xmlns:m="http://schemas.openxmlformats.org/officeDocument/2006/math" xmlns:v="urn:schemas-microsoft-com:vml" xmlns:wp14="http://schemas.microsoft.com/office/word/2010/wordprocessingDrawing" xmlns:wp="http://schemas.openxmlformats.org/drawingml/2006/wordprocessingDrawing" xmlns:w10="urn:schemas-microsoft-com:office:word" xmlns:w="http://schemas.openxmlformats.org/wordprocessingml/2006/main" xmlns:w14="http://schemas.microsoft.com/office/word/2010/wordml" xmlns:w15="http://schemas.microsoft.com/office/word/2012/wordml" xmlns:w16se="http://schemas.microsoft.com/office/word/2015/wordml/symex" xmlns:wpg="http://schemas.microsoft.com/office/word/2010/wordprocessingGroup" xmlns:wpi="http://schemas.microsoft.com/office/word/2010/wordprocessingInk" xmlns:wne="http://schemas.microsoft.com/office/word/2006/wordml" xmlns:wps="http://schemas.microsoft.com/office/word/2010/wordprocessingShape" mc:Ignorable="w14 w15 w16se wp14">
   <w:endnote w:type="separator" w:id="-1">
     <w:p>
       <w:pPr>
@@ -7031,7 +7071,7 @@
 </file>
 
 <file path=word/footer1.xml><?xml version="1.0" encoding="utf-8"?>
-<w:ftr xmlns:wpc="http://schemas.microsoft.com/office/word/2010/wordprocessingCanvas" xmlns:cx="http://schemas.microsoft.com/office/drawing/2014/chartex" xmlns:cx1="http://schemas.microsoft.com/office/drawing/2015/9/8/chartex" xmlns:cx2="http://schemas.microsoft.com/office/drawing/2015/10/21/chartex" xmlns:cx3="http://schemas.microsoft.com/office/drawing/2016/5/9/chartex" xmlns:cx4="http://schemas.microsoft.com/office/drawing/2016/5/10/chartex" xmlns:cx5="http://schemas.microsoft.com/office/drawing/2016/5/11/chartex" xmlns:mc="http://schemas.openxmlformats.org/markup-compatibility/2006" xmlns:o="urn:schemas-microsoft-com:office:office" xmlns:r="http://schemas.openxmlformats.org/officeDocument/2006/relationships" xmlns:m="http://schemas.openxmlformats.org/officeDocument/2006/math" xmlns:v="urn:schemas-microsoft-com:vml" xmlns:wp14="http://schemas.microsoft.com/office/word/2010/wordprocessingDrawing" xmlns:wp="http://schemas.openxmlformats.org/drawingml/2006/wordprocessingDrawing" xmlns:w10="urn:schemas-microsoft-com:office:word" xmlns:w="http://schemas.openxmlformats.org/wordprocessingml/2006/main" xmlns:w14="http://schemas.microsoft.com/office/word/2010/wordml" xmlns:w15="http://schemas.microsoft.com/office/word/2012/wordml" xmlns:w16se="http://schemas.microsoft.com/office/word/2015/wordml/symex" xmlns:wpg="http://schemas.microsoft.com/office/word/2010/wordprocessingGroup" xmlns:wpi="http://schemas.microsoft.com/office/word/2010/wordprocessingInk" xmlns:wne="http://schemas.microsoft.com/office/word/2006/wordml" xmlns:wps="http://schemas.microsoft.com/office/word/2010/wordprocessingShape" mc:Ignorable="w14 w15 w16se wp14">
+<w:ftr xmlns:wpc="http://schemas.microsoft.com/office/word/2010/wordprocessingCanvas" xmlns:cx="http://schemas.microsoft.com/office/drawing/2014/chartex" xmlns:cx1="http://schemas.microsoft.com/office/drawing/2015/9/8/chartex" xmlns:mc="http://schemas.openxmlformats.org/markup-compatibility/2006" xmlns:o="urn:schemas-microsoft-com:office:office" xmlns:r="http://schemas.openxmlformats.org/officeDocument/2006/relationships" xmlns:m="http://schemas.openxmlformats.org/officeDocument/2006/math" xmlns:v="urn:schemas-microsoft-com:vml" xmlns:wp14="http://schemas.microsoft.com/office/word/2010/wordprocessingDrawing" xmlns:wp="http://schemas.openxmlformats.org/drawingml/2006/wordprocessingDrawing" xmlns:w10="urn:schemas-microsoft-com:office:word" xmlns:w="http://schemas.openxmlformats.org/wordprocessingml/2006/main" xmlns:w14="http://schemas.microsoft.com/office/word/2010/wordml" xmlns:w15="http://schemas.microsoft.com/office/word/2012/wordml" xmlns:w16se="http://schemas.microsoft.com/office/word/2015/wordml/symex" xmlns:wpg="http://schemas.microsoft.com/office/word/2010/wordprocessingGroup" xmlns:wpi="http://schemas.microsoft.com/office/word/2010/wordprocessingInk" xmlns:wne="http://schemas.microsoft.com/office/word/2006/wordml" xmlns:wps="http://schemas.microsoft.com/office/word/2010/wordprocessingShape" mc:Ignorable="w14 w15 w16se wp14">
   <w:sdt>
     <w:sdtPr>
       <w:id w:val="-1236312623"/>
@@ -7084,7 +7124,7 @@
 </file>
 
 <file path=word/footnotes.xml><?xml version="1.0" encoding="utf-8"?>
-<w:footnotes xmlns:wpc="http://schemas.microsoft.com/office/word/2010/wordprocessingCanvas" xmlns:cx="http://schemas.microsoft.com/office/drawing/2014/chartex" xmlns:cx1="http://schemas.microsoft.com/office/drawing/2015/9/8/chartex" xmlns:cx2="http://schemas.microsoft.com/office/drawing/2015/10/21/chartex" xmlns:cx3="http://schemas.microsoft.com/office/drawing/2016/5/9/chartex" xmlns:cx4="http://schemas.microsoft.com/office/drawing/2016/5/10/chartex" xmlns:cx5="http://schemas.microsoft.com/office/drawing/2016/5/11/chartex" xmlns:mc="http://schemas.openxmlformats.org/markup-compatibility/2006" xmlns:o="urn:schemas-microsoft-com:office:office" xmlns:r="http://schemas.openxmlformats.org/officeDocument/2006/relationships" xmlns:m="http://schemas.openxmlformats.org/officeDocument/2006/math" xmlns:v="urn:schemas-microsoft-com:vml" xmlns:wp14="http://schemas.microsoft.com/office/word/2010/wordprocessingDrawing" xmlns:wp="http://schemas.openxmlformats.org/drawingml/2006/wordprocessingDrawing" xmlns:w10="urn:schemas-microsoft-com:office:word" xmlns:w="http://schemas.openxmlformats.org/wordprocessingml/2006/main" xmlns:w14="http://schemas.microsoft.com/office/word/2010/wordml" xmlns:w15="http://schemas.microsoft.com/office/word/2012/wordml" xmlns:w16se="http://schemas.microsoft.com/office/word/2015/wordml/symex" xmlns:wpg="http://schemas.microsoft.com/office/word/2010/wordprocessingGroup" xmlns:wpi="http://schemas.microsoft.com/office/word/2010/wordprocessingInk" xmlns:wne="http://schemas.microsoft.com/office/word/2006/wordml" xmlns:wps="http://schemas.microsoft.com/office/word/2010/wordprocessingShape" mc:Ignorable="w14 w15 w16se wp14">
+<w:footnotes xmlns:wpc="http://schemas.microsoft.com/office/word/2010/wordprocessingCanvas" xmlns:cx="http://schemas.microsoft.com/office/drawing/2014/chartex" xmlns:cx1="http://schemas.microsoft.com/office/drawing/2015/9/8/chartex" xmlns:mc="http://schemas.openxmlformats.org/markup-compatibility/2006" xmlns:o="urn:schemas-microsoft-com:office:office" xmlns:r="http://schemas.openxmlformats.org/officeDocument/2006/relationships" xmlns:m="http://schemas.openxmlformats.org/officeDocument/2006/math" xmlns:v="urn:schemas-microsoft-com:vml" xmlns:wp14="http://schemas.microsoft.com/office/word/2010/wordprocessingDrawing" xmlns:wp="http://schemas.openxmlformats.org/drawingml/2006/wordprocessingDrawing" xmlns:w10="urn:schemas-microsoft-com:office:word" xmlns:w="http://schemas.openxmlformats.org/wordprocessingml/2006/main" xmlns:w14="http://schemas.microsoft.com/office/word/2010/wordml" xmlns:w15="http://schemas.microsoft.com/office/word/2012/wordml" xmlns:w16se="http://schemas.microsoft.com/office/word/2015/wordml/symex" xmlns:wpg="http://schemas.microsoft.com/office/word/2010/wordprocessingGroup" xmlns:wpi="http://schemas.microsoft.com/office/word/2010/wordprocessingInk" xmlns:wne="http://schemas.microsoft.com/office/word/2006/wordml" xmlns:wps="http://schemas.microsoft.com/office/word/2010/wordprocessingShape" mc:Ignorable="w14 w15 w16se wp14">
   <w:footnote w:type="separator" w:id="-1">
     <w:p>
       <w:pPr>
@@ -7125,7 +7165,7 @@
 </file>
 
 <file path=word/header1.xml><?xml version="1.0" encoding="utf-8"?>
-<w:hdr xmlns:wpc="http://schemas.microsoft.com/office/word/2010/wordprocessingCanvas" xmlns:cx="http://schemas.microsoft.com/office/drawing/2014/chartex" xmlns:cx1="http://schemas.microsoft.com/office/drawing/2015/9/8/chartex" xmlns:cx2="http://schemas.microsoft.com/office/drawing/2015/10/21/chartex" xmlns:cx3="http://schemas.microsoft.com/office/drawing/2016/5/9/chartex" xmlns:cx4="http://schemas.microsoft.com/office/drawing/2016/5/10/chartex" xmlns:cx5="http://schemas.microsoft.com/office/drawing/2016/5/11/chartex" xmlns:mc="http://schemas.openxmlformats.org/markup-compatibility/2006" xmlns:o="urn:schemas-microsoft-com:office:office" xmlns:r="http://schemas.openxmlformats.org/officeDocument/2006/relationships" xmlns:m="http://schemas.openxmlformats.org/officeDocument/2006/math" xmlns:v="urn:schemas-microsoft-com:vml" xmlns:wp14="http://schemas.microsoft.com/office/word/2010/wordprocessingDrawing" xmlns:wp="http://schemas.openxmlformats.org/drawingml/2006/wordprocessingDrawing" xmlns:w10="urn:schemas-microsoft-com:office:word" xmlns:w="http://schemas.openxmlformats.org/wordprocessingml/2006/main" xmlns:w14="http://schemas.microsoft.com/office/word/2010/wordml" xmlns:w15="http://schemas.microsoft.com/office/word/2012/wordml" xmlns:w16se="http://schemas.microsoft.com/office/word/2015/wordml/symex" xmlns:wpg="http://schemas.microsoft.com/office/word/2010/wordprocessingGroup" xmlns:wpi="http://schemas.microsoft.com/office/word/2010/wordprocessingInk" xmlns:wne="http://schemas.microsoft.com/office/word/2006/wordml" xmlns:wps="http://schemas.microsoft.com/office/word/2010/wordprocessingShape" mc:Ignorable="w14 w15 w16se wp14">
+<w:hdr xmlns:wpc="http://schemas.microsoft.com/office/word/2010/wordprocessingCanvas" xmlns:cx="http://schemas.microsoft.com/office/drawing/2014/chartex" xmlns:cx1="http://schemas.microsoft.com/office/drawing/2015/9/8/chartex" xmlns:mc="http://schemas.openxmlformats.org/markup-compatibility/2006" xmlns:o="urn:schemas-microsoft-com:office:office" xmlns:r="http://schemas.openxmlformats.org/officeDocument/2006/relationships" xmlns:m="http://schemas.openxmlformats.org/officeDocument/2006/math" xmlns:v="urn:schemas-microsoft-com:vml" xmlns:wp14="http://schemas.microsoft.com/office/word/2010/wordprocessingDrawing" xmlns:wp="http://schemas.openxmlformats.org/drawingml/2006/wordprocessingDrawing" xmlns:w10="urn:schemas-microsoft-com:office:word" xmlns:w="http://schemas.openxmlformats.org/wordprocessingml/2006/main" xmlns:w14="http://schemas.microsoft.com/office/word/2010/wordml" xmlns:w15="http://schemas.microsoft.com/office/word/2012/wordml" xmlns:w16se="http://schemas.microsoft.com/office/word/2015/wordml/symex" xmlns:wpg="http://schemas.microsoft.com/office/word/2010/wordprocessingGroup" xmlns:wpi="http://schemas.microsoft.com/office/word/2010/wordprocessingInk" xmlns:wne="http://schemas.microsoft.com/office/word/2006/wordml" xmlns:wps="http://schemas.microsoft.com/office/word/2010/wordprocessingShape" mc:Ignorable="w14 w15 w16se wp14">
   <w:p>
     <w:pPr>
       <w:pStyle w:val="Header"/>
@@ -7138,21 +7178,14 @@
     </w:r>
     <w:r>
       <w:tab/>
-    </w:r>
-    <w:proofErr w:type="spellStart"/>
-    <w:r>
-      <w:t>SePr</w:t>
-    </w:r>
-    <w:proofErr w:type="spellEnd"/>
-    <w:r>
-      <w:t xml:space="preserve"> - Final Report</w:t>
+      <w:t>SePr - Final Report</w:t>
     </w:r>
   </w:p>
 </w:hdr>
 </file>
 
 <file path=word/numbering.xml><?xml version="1.0" encoding="utf-8"?>
-<w:numbering xmlns:wpc="http://schemas.microsoft.com/office/word/2010/wordprocessingCanvas" xmlns:cx="http://schemas.microsoft.com/office/drawing/2014/chartex" xmlns:cx1="http://schemas.microsoft.com/office/drawing/2015/9/8/chartex" xmlns:cx2="http://schemas.microsoft.com/office/drawing/2015/10/21/chartex" xmlns:cx3="http://schemas.microsoft.com/office/drawing/2016/5/9/chartex" xmlns:cx4="http://schemas.microsoft.com/office/drawing/2016/5/10/chartex" xmlns:cx5="http://schemas.microsoft.com/office/drawing/2016/5/11/chartex" xmlns:mc="http://schemas.openxmlformats.org/markup-compatibility/2006" xmlns:o="urn:schemas-microsoft-com:office:office" xmlns:r="http://schemas.openxmlformats.org/officeDocument/2006/relationships" xmlns:m="http://schemas.openxmlformats.org/officeDocument/2006/math" xmlns:v="urn:schemas-microsoft-com:vml" xmlns:wp14="http://schemas.microsoft.com/office/word/2010/wordprocessingDrawing" xmlns:wp="http://schemas.openxmlformats.org/drawingml/2006/wordprocessingDrawing" xmlns:w10="urn:schemas-microsoft-com:office:word" xmlns:w="http://schemas.openxmlformats.org/wordprocessingml/2006/main" xmlns:w14="http://schemas.microsoft.com/office/word/2010/wordml" xmlns:w15="http://schemas.microsoft.com/office/word/2012/wordml" xmlns:w16se="http://schemas.microsoft.com/office/word/2015/wordml/symex" xmlns:wpg="http://schemas.microsoft.com/office/word/2010/wordprocessingGroup" xmlns:wpi="http://schemas.microsoft.com/office/word/2010/wordprocessingInk" xmlns:wne="http://schemas.microsoft.com/office/word/2006/wordml" xmlns:wps="http://schemas.microsoft.com/office/word/2010/wordprocessingShape" mc:Ignorable="w14 w15 w16se wp14">
+<w:numbering xmlns:wpc="http://schemas.microsoft.com/office/word/2010/wordprocessingCanvas" xmlns:cx="http://schemas.microsoft.com/office/drawing/2014/chartex" xmlns:cx1="http://schemas.microsoft.com/office/drawing/2015/9/8/chartex" xmlns:mc="http://schemas.openxmlformats.org/markup-compatibility/2006" xmlns:o="urn:schemas-microsoft-com:office:office" xmlns:r="http://schemas.openxmlformats.org/officeDocument/2006/relationships" xmlns:m="http://schemas.openxmlformats.org/officeDocument/2006/math" xmlns:v="urn:schemas-microsoft-com:vml" xmlns:wp14="http://schemas.microsoft.com/office/word/2010/wordprocessingDrawing" xmlns:wp="http://schemas.openxmlformats.org/drawingml/2006/wordprocessingDrawing" xmlns:w10="urn:schemas-microsoft-com:office:word" xmlns:w="http://schemas.openxmlformats.org/wordprocessingml/2006/main" xmlns:w14="http://schemas.microsoft.com/office/word/2010/wordml" xmlns:w15="http://schemas.microsoft.com/office/word/2012/wordml" xmlns:w16se="http://schemas.microsoft.com/office/word/2015/wordml/symex" xmlns:wpg="http://schemas.microsoft.com/office/word/2010/wordprocessingGroup" xmlns:wpi="http://schemas.microsoft.com/office/word/2010/wordprocessingInk" xmlns:wne="http://schemas.microsoft.com/office/word/2006/wordml" xmlns:wps="http://schemas.microsoft.com/office/word/2010/wordprocessingShape" mc:Ignorable="w14 w15 w16se wp14">
   <w:abstractNum w:abstractNumId="0" w15:restartNumberingAfterBreak="0">
     <w:nsid w:val="0E0877DF"/>
     <w:multiLevelType w:val="hybridMultilevel"/>
@@ -7621,7 +7654,7 @@
       </w:pPr>
     </w:pPrDefault>
   </w:docDefaults>
-  <w:latentStyles w:defLockedState="0" w:defUIPriority="99" w:defSemiHidden="0" w:defUnhideWhenUsed="0" w:defQFormat="0" w:count="374">
+  <w:latentStyles w:defLockedState="0" w:defUIPriority="99" w:defSemiHidden="0" w:defUnhideWhenUsed="0" w:defQFormat="0" w:count="371">
     <w:lsdException w:name="Normal" w:uiPriority="0" w:qFormat="1"/>
     <w:lsdException w:name="heading 1" w:uiPriority="9" w:qFormat="1"/>
     <w:lsdException w:name="heading 2" w:semiHidden="1" w:uiPriority="9" w:unhideWhenUsed="1" w:qFormat="1"/>
@@ -7993,9 +8026,6 @@
     <w:lsdException w:name="List Table 5 Dark Accent 6" w:uiPriority="50"/>
     <w:lsdException w:name="List Table 6 Colorful Accent 6" w:uiPriority="51"/>
     <w:lsdException w:name="List Table 7 Colorful Accent 6" w:uiPriority="52"/>
-    <w:lsdException w:name="Mention" w:semiHidden="1" w:unhideWhenUsed="1"/>
-    <w:lsdException w:name="Smart Hyperlink" w:semiHidden="1" w:unhideWhenUsed="1"/>
-    <w:lsdException w:name="Hashtag" w:semiHidden="1" w:unhideWhenUsed="1"/>
   </w:latentStyles>
   <w:style w:type="paragraph" w:default="1" w:styleId="Normal">
     <w:name w:val="Normal"/>
@@ -10370,6 +10400,13 @@
         </dgm:presLayoutVars>
       </dgm:prSet>
       <dgm:spPr/>
+      <dgm:t>
+        <a:bodyPr/>
+        <a:lstStyle/>
+        <a:p>
+          <a:endParaRPr lang="en-US"/>
+        </a:p>
+      </dgm:t>
     </dgm:pt>
     <dgm:pt modelId="{F7DE5065-C270-4BC6-B301-60EA7F080D50}" type="pres">
       <dgm:prSet presAssocID="{5095E626-094C-459C-9836-C12287FE8908}" presName="compositeNode" presStyleCnt="0">
@@ -10382,6 +10419,13 @@
     <dgm:pt modelId="{5E51C219-FD85-411B-B48E-2E683696F1CA}" type="pres">
       <dgm:prSet presAssocID="{5095E626-094C-459C-9836-C12287FE8908}" presName="bgRect" presStyleLbl="node1" presStyleIdx="0" presStyleCnt="6"/>
       <dgm:spPr/>
+      <dgm:t>
+        <a:bodyPr/>
+        <a:lstStyle/>
+        <a:p>
+          <a:endParaRPr lang="en-US"/>
+        </a:p>
+      </dgm:t>
     </dgm:pt>
     <dgm:pt modelId="{9FF2ADE3-ED75-47CB-8CB2-F2B87C282FCC}" type="pres">
       <dgm:prSet presAssocID="{5095E626-094C-459C-9836-C12287FE8908}" presName="parentNode" presStyleLbl="node1" presStyleIdx="0" presStyleCnt="6">
@@ -10391,6 +10435,13 @@
         </dgm:presLayoutVars>
       </dgm:prSet>
       <dgm:spPr/>
+      <dgm:t>
+        <a:bodyPr/>
+        <a:lstStyle/>
+        <a:p>
+          <a:endParaRPr lang="en-US"/>
+        </a:p>
+      </dgm:t>
     </dgm:pt>
     <dgm:pt modelId="{9B026655-BAF5-4C02-8BE4-4E0EA8A48769}" type="pres">
       <dgm:prSet presAssocID="{5095E626-094C-459C-9836-C12287FE8908}" presName="childNode" presStyleLbl="node1" presStyleIdx="0" presStyleCnt="6">
@@ -10399,6 +10450,13 @@
         </dgm:presLayoutVars>
       </dgm:prSet>
       <dgm:spPr/>
+      <dgm:t>
+        <a:bodyPr/>
+        <a:lstStyle/>
+        <a:p>
+          <a:endParaRPr lang="en-US"/>
+        </a:p>
+      </dgm:t>
     </dgm:pt>
     <dgm:pt modelId="{D7CB5037-FC78-4A24-BF9D-DA346D11C892}" type="pres">
       <dgm:prSet presAssocID="{33DC6676-8239-47F4-B5AD-6494103953CA}" presName="hSp" presStyleCnt="0"/>
@@ -10435,6 +10493,13 @@
     <dgm:pt modelId="{8C51F76C-0686-45DC-8B81-EF9B57551A40}" type="pres">
       <dgm:prSet presAssocID="{72E7F06B-9171-4383-B44B-AD9334F045D3}" presName="bgRect" presStyleLbl="node1" presStyleIdx="1" presStyleCnt="6"/>
       <dgm:spPr/>
+      <dgm:t>
+        <a:bodyPr/>
+        <a:lstStyle/>
+        <a:p>
+          <a:endParaRPr lang="en-US"/>
+        </a:p>
+      </dgm:t>
     </dgm:pt>
     <dgm:pt modelId="{0E14316A-1242-436A-B1B2-22227C154C8A}" type="pres">
       <dgm:prSet presAssocID="{72E7F06B-9171-4383-B44B-AD9334F045D3}" presName="parentNode" presStyleLbl="node1" presStyleIdx="1" presStyleCnt="6">
@@ -10444,6 +10509,13 @@
         </dgm:presLayoutVars>
       </dgm:prSet>
       <dgm:spPr/>
+      <dgm:t>
+        <a:bodyPr/>
+        <a:lstStyle/>
+        <a:p>
+          <a:endParaRPr lang="en-US"/>
+        </a:p>
+      </dgm:t>
     </dgm:pt>
     <dgm:pt modelId="{B88FF235-B33E-49A9-8F02-FA911945EE83}" type="pres">
       <dgm:prSet presAssocID="{72E7F06B-9171-4383-B44B-AD9334F045D3}" presName="childNode" presStyleLbl="node1" presStyleIdx="1" presStyleCnt="6">
@@ -10452,6 +10524,13 @@
         </dgm:presLayoutVars>
       </dgm:prSet>
       <dgm:spPr/>
+      <dgm:t>
+        <a:bodyPr/>
+        <a:lstStyle/>
+        <a:p>
+          <a:endParaRPr lang="en-US"/>
+        </a:p>
+      </dgm:t>
     </dgm:pt>
     <dgm:pt modelId="{3E0E4560-6F42-4446-9DD5-3217B11A27CA}" type="pres">
       <dgm:prSet presAssocID="{4648DC24-7B85-4ED5-946D-C499DBF607D5}" presName="hSp" presStyleCnt="0"/>
@@ -10488,6 +10567,13 @@
     <dgm:pt modelId="{6411B6F3-9177-4813-870E-07C85E68C0A1}" type="pres">
       <dgm:prSet presAssocID="{9EAE9403-A112-4737-92ED-9AF78ED302FA}" presName="bgRect" presStyleLbl="node1" presStyleIdx="2" presStyleCnt="6"/>
       <dgm:spPr/>
+      <dgm:t>
+        <a:bodyPr/>
+        <a:lstStyle/>
+        <a:p>
+          <a:endParaRPr lang="en-US"/>
+        </a:p>
+      </dgm:t>
     </dgm:pt>
     <dgm:pt modelId="{1E008348-2277-48DE-82A5-B76BE89F6A9A}" type="pres">
       <dgm:prSet presAssocID="{9EAE9403-A112-4737-92ED-9AF78ED302FA}" presName="parentNode" presStyleLbl="node1" presStyleIdx="2" presStyleCnt="6">
@@ -10497,6 +10583,13 @@
         </dgm:presLayoutVars>
       </dgm:prSet>
       <dgm:spPr/>
+      <dgm:t>
+        <a:bodyPr/>
+        <a:lstStyle/>
+        <a:p>
+          <a:endParaRPr lang="en-US"/>
+        </a:p>
+      </dgm:t>
     </dgm:pt>
     <dgm:pt modelId="{B7773EE4-7F59-4E36-BD14-859B529FC309}" type="pres">
       <dgm:prSet presAssocID="{9EAE9403-A112-4737-92ED-9AF78ED302FA}" presName="childNode" presStyleLbl="node1" presStyleIdx="2" presStyleCnt="6">
@@ -10505,6 +10598,13 @@
         </dgm:presLayoutVars>
       </dgm:prSet>
       <dgm:spPr/>
+      <dgm:t>
+        <a:bodyPr/>
+        <a:lstStyle/>
+        <a:p>
+          <a:endParaRPr lang="en-US"/>
+        </a:p>
+      </dgm:t>
     </dgm:pt>
     <dgm:pt modelId="{852F895D-33F8-4AA6-8E13-1844B8CC2424}" type="pres">
       <dgm:prSet presAssocID="{5A2B41FF-7D53-4E77-ADD7-2DF9494F0127}" presName="hSp" presStyleCnt="0"/>
@@ -10541,6 +10641,13 @@
     <dgm:pt modelId="{134DFF2F-A775-44C2-A03A-192CD2955F9E}" type="pres">
       <dgm:prSet presAssocID="{6FEF60C6-45B8-4D8B-B392-DF40B60074D4}" presName="bgRect" presStyleLbl="node1" presStyleIdx="3" presStyleCnt="6"/>
       <dgm:spPr/>
+      <dgm:t>
+        <a:bodyPr/>
+        <a:lstStyle/>
+        <a:p>
+          <a:endParaRPr lang="en-US"/>
+        </a:p>
+      </dgm:t>
     </dgm:pt>
     <dgm:pt modelId="{1AD198CB-1DCD-4F61-89ED-A4D9C41001C0}" type="pres">
       <dgm:prSet presAssocID="{6FEF60C6-45B8-4D8B-B392-DF40B60074D4}" presName="parentNode" presStyleLbl="node1" presStyleIdx="3" presStyleCnt="6">
@@ -10550,6 +10657,13 @@
         </dgm:presLayoutVars>
       </dgm:prSet>
       <dgm:spPr/>
+      <dgm:t>
+        <a:bodyPr/>
+        <a:lstStyle/>
+        <a:p>
+          <a:endParaRPr lang="en-US"/>
+        </a:p>
+      </dgm:t>
     </dgm:pt>
     <dgm:pt modelId="{CFD5CA21-D05F-4408-9587-98C56AFB7950}" type="pres">
       <dgm:prSet presAssocID="{6FEF60C6-45B8-4D8B-B392-DF40B60074D4}" presName="childNode" presStyleLbl="node1" presStyleIdx="3" presStyleCnt="6">
@@ -10558,6 +10672,13 @@
         </dgm:presLayoutVars>
       </dgm:prSet>
       <dgm:spPr/>
+      <dgm:t>
+        <a:bodyPr/>
+        <a:lstStyle/>
+        <a:p>
+          <a:endParaRPr lang="en-US"/>
+        </a:p>
+      </dgm:t>
     </dgm:pt>
     <dgm:pt modelId="{E065820F-6666-4CBA-96C5-1D9B90B5DCE2}" type="pres">
       <dgm:prSet presAssocID="{BC274210-8763-4C8D-A5D2-6C0C380B7CD7}" presName="hSp" presStyleCnt="0"/>
@@ -10594,6 +10715,13 @@
     <dgm:pt modelId="{47859148-F92E-4AA4-9A83-09DFAAB5462E}" type="pres">
       <dgm:prSet presAssocID="{E9E5C359-CF80-41B2-8A2C-4C057F1543DB}" presName="bgRect" presStyleLbl="node1" presStyleIdx="4" presStyleCnt="6"/>
       <dgm:spPr/>
+      <dgm:t>
+        <a:bodyPr/>
+        <a:lstStyle/>
+        <a:p>
+          <a:endParaRPr lang="en-US"/>
+        </a:p>
+      </dgm:t>
     </dgm:pt>
     <dgm:pt modelId="{F3625DF5-A6B6-4E1B-B05B-BC1DD4C5C32B}" type="pres">
       <dgm:prSet presAssocID="{E9E5C359-CF80-41B2-8A2C-4C057F1543DB}" presName="parentNode" presStyleLbl="node1" presStyleIdx="4" presStyleCnt="6">
@@ -10603,6 +10731,13 @@
         </dgm:presLayoutVars>
       </dgm:prSet>
       <dgm:spPr/>
+      <dgm:t>
+        <a:bodyPr/>
+        <a:lstStyle/>
+        <a:p>
+          <a:endParaRPr lang="en-US"/>
+        </a:p>
+      </dgm:t>
     </dgm:pt>
     <dgm:pt modelId="{6DF7F28E-7D60-4C9B-9008-D57E4E132D02}" type="pres">
       <dgm:prSet presAssocID="{E9E5C359-CF80-41B2-8A2C-4C057F1543DB}" presName="childNode" presStyleLbl="node1" presStyleIdx="4" presStyleCnt="6">
@@ -10611,6 +10746,13 @@
         </dgm:presLayoutVars>
       </dgm:prSet>
       <dgm:spPr/>
+      <dgm:t>
+        <a:bodyPr/>
+        <a:lstStyle/>
+        <a:p>
+          <a:endParaRPr lang="en-US"/>
+        </a:p>
+      </dgm:t>
     </dgm:pt>
     <dgm:pt modelId="{9BE9A164-A6A8-4C99-9F81-0AB114F529C3}" type="pres">
       <dgm:prSet presAssocID="{9B4D4A6D-9E29-4EC2-882E-704B2F9CF704}" presName="hSp" presStyleCnt="0"/>
@@ -10647,6 +10789,13 @@
     <dgm:pt modelId="{359F3D07-2626-4673-A751-BDB0D576C8CB}" type="pres">
       <dgm:prSet presAssocID="{2A5B57A4-BA83-4208-9BF3-C71F8F9B8800}" presName="bgRect" presStyleLbl="node1" presStyleIdx="5" presStyleCnt="6"/>
       <dgm:spPr/>
+      <dgm:t>
+        <a:bodyPr/>
+        <a:lstStyle/>
+        <a:p>
+          <a:endParaRPr lang="en-US"/>
+        </a:p>
+      </dgm:t>
     </dgm:pt>
     <dgm:pt modelId="{6F3E7727-E62B-4F1C-B729-1C28B4F97DD6}" type="pres">
       <dgm:prSet presAssocID="{2A5B57A4-BA83-4208-9BF3-C71F8F9B8800}" presName="parentNode" presStyleLbl="node1" presStyleIdx="5" presStyleCnt="6">
@@ -10656,6 +10805,13 @@
         </dgm:presLayoutVars>
       </dgm:prSet>
       <dgm:spPr/>
+      <dgm:t>
+        <a:bodyPr/>
+        <a:lstStyle/>
+        <a:p>
+          <a:endParaRPr lang="en-US"/>
+        </a:p>
+      </dgm:t>
     </dgm:pt>
     <dgm:pt modelId="{C5ACEBBC-FE6F-4931-BBCC-4D083AF11627}" type="pres">
       <dgm:prSet presAssocID="{2A5B57A4-BA83-4208-9BF3-C71F8F9B8800}" presName="childNode" presStyleLbl="node1" presStyleIdx="5" presStyleCnt="6">
@@ -10664,6 +10820,13 @@
         </dgm:presLayoutVars>
       </dgm:prSet>
       <dgm:spPr/>
+      <dgm:t>
+        <a:bodyPr/>
+        <a:lstStyle/>
+        <a:p>
+          <a:endParaRPr lang="en-US"/>
+        </a:p>
+      </dgm:t>
     </dgm:pt>
   </dgm:ptLst>
   <dgm:cxnLst>
@@ -10849,7 +11012,7 @@
         </a:bodyPr>
         <a:lstStyle/>
         <a:p>
-          <a:pPr marL="0" lvl="0" indent="0" algn="r" defTabSz="444500">
+          <a:pPr lvl="0" algn="r" defTabSz="444500">
             <a:lnSpc>
               <a:spcPct val="90000"/>
             </a:lnSpc>
@@ -10859,7 +11022,6 @@
             <a:spcAft>
               <a:spcPct val="35000"/>
             </a:spcAft>
-            <a:buNone/>
           </a:pPr>
           <a:r>
             <a:rPr lang="en-US" sz="1000" kern="1200"/>
@@ -10914,7 +11076,7 @@
         </a:bodyPr>
         <a:lstStyle/>
         <a:p>
-          <a:pPr marL="0" lvl="0" indent="0" algn="l" defTabSz="311150">
+          <a:pPr lvl="0" algn="l" defTabSz="311150">
             <a:lnSpc>
               <a:spcPct val="90000"/>
             </a:lnSpc>
@@ -10924,7 +11086,6 @@
             <a:spcAft>
               <a:spcPct val="35000"/>
             </a:spcAft>
-            <a:buNone/>
           </a:pPr>
           <a:r>
             <a:rPr lang="en-US" sz="700" kern="1200"/>
@@ -10995,7 +11156,7 @@
         </a:bodyPr>
         <a:lstStyle/>
         <a:p>
-          <a:pPr marL="0" lvl="0" indent="0" algn="r" defTabSz="444500">
+          <a:pPr lvl="0" algn="r" defTabSz="444500">
             <a:lnSpc>
               <a:spcPct val="90000"/>
             </a:lnSpc>
@@ -11005,7 +11166,6 @@
             <a:spcAft>
               <a:spcPct val="35000"/>
             </a:spcAft>
-            <a:buNone/>
           </a:pPr>
           <a:r>
             <a:rPr lang="en-US" sz="1000" kern="1200"/>
@@ -11109,7 +11269,7 @@
         </a:bodyPr>
         <a:lstStyle/>
         <a:p>
-          <a:pPr marL="0" lvl="0" indent="0" algn="l" defTabSz="311150">
+          <a:pPr lvl="0" algn="l" defTabSz="311150">
             <a:lnSpc>
               <a:spcPct val="90000"/>
             </a:lnSpc>
@@ -11119,7 +11279,6 @@
             <a:spcAft>
               <a:spcPct val="35000"/>
             </a:spcAft>
-            <a:buNone/>
           </a:pPr>
           <a:r>
             <a:rPr lang="en-US" sz="700" kern="1200"/>
@@ -11127,7 +11286,7 @@
           </a:r>
         </a:p>
         <a:p>
-          <a:pPr marL="0" lvl="0" indent="0" algn="l" defTabSz="311150">
+          <a:pPr lvl="0" algn="l" defTabSz="311150">
             <a:lnSpc>
               <a:spcPct val="90000"/>
             </a:lnSpc>
@@ -11137,7 +11296,6 @@
             <a:spcAft>
               <a:spcPct val="35000"/>
             </a:spcAft>
-            <a:buNone/>
           </a:pPr>
           <a:r>
             <a:rPr lang="en-US" sz="700" kern="1200"/>
@@ -11145,7 +11303,7 @@
           </a:r>
         </a:p>
         <a:p>
-          <a:pPr marL="0" lvl="0" indent="0" algn="l" defTabSz="311150">
+          <a:pPr lvl="0" algn="l" defTabSz="311150">
             <a:lnSpc>
               <a:spcPct val="90000"/>
             </a:lnSpc>
@@ -11155,7 +11313,6 @@
             <a:spcAft>
               <a:spcPct val="35000"/>
             </a:spcAft>
-            <a:buNone/>
           </a:pPr>
           <a:r>
             <a:rPr lang="en-US" sz="700" kern="1200"/>
@@ -11226,7 +11383,7 @@
         </a:bodyPr>
         <a:lstStyle/>
         <a:p>
-          <a:pPr marL="0" lvl="0" indent="0" algn="r" defTabSz="444500">
+          <a:pPr lvl="0" algn="r" defTabSz="444500">
             <a:lnSpc>
               <a:spcPct val="90000"/>
             </a:lnSpc>
@@ -11236,7 +11393,6 @@
             <a:spcAft>
               <a:spcPct val="35000"/>
             </a:spcAft>
-            <a:buNone/>
           </a:pPr>
           <a:r>
             <a:rPr lang="en-US" sz="1000" kern="1200"/>
@@ -11340,7 +11496,7 @@
         </a:bodyPr>
         <a:lstStyle/>
         <a:p>
-          <a:pPr marL="0" lvl="0" indent="0" algn="l" defTabSz="311150">
+          <a:pPr lvl="0" algn="l" defTabSz="311150">
             <a:lnSpc>
               <a:spcPct val="90000"/>
             </a:lnSpc>
@@ -11350,7 +11506,6 @@
             <a:spcAft>
               <a:spcPct val="35000"/>
             </a:spcAft>
-            <a:buNone/>
           </a:pPr>
           <a:r>
             <a:rPr lang="en-US" sz="700" kern="1200"/>
@@ -11358,7 +11513,7 @@
           </a:r>
         </a:p>
         <a:p>
-          <a:pPr marL="0" lvl="0" indent="0" algn="l" defTabSz="311150">
+          <a:pPr lvl="0" algn="l" defTabSz="311150">
             <a:lnSpc>
               <a:spcPct val="90000"/>
             </a:lnSpc>
@@ -11368,7 +11523,6 @@
             <a:spcAft>
               <a:spcPct val="35000"/>
             </a:spcAft>
-            <a:buNone/>
           </a:pPr>
           <a:r>
             <a:rPr lang="en-US" sz="700" kern="1200"/>
@@ -11376,7 +11530,7 @@
           </a:r>
         </a:p>
         <a:p>
-          <a:pPr marL="0" lvl="0" indent="0" algn="l" defTabSz="311150">
+          <a:pPr lvl="0" algn="l" defTabSz="311150">
             <a:lnSpc>
               <a:spcPct val="90000"/>
             </a:lnSpc>
@@ -11386,7 +11540,6 @@
             <a:spcAft>
               <a:spcPct val="35000"/>
             </a:spcAft>
-            <a:buNone/>
           </a:pPr>
           <a:r>
             <a:rPr lang="en-US" sz="700" kern="1200"/>
@@ -11457,7 +11610,7 @@
         </a:bodyPr>
         <a:lstStyle/>
         <a:p>
-          <a:pPr marL="0" lvl="0" indent="0" algn="r" defTabSz="444500">
+          <a:pPr lvl="0" algn="r" defTabSz="444500">
             <a:lnSpc>
               <a:spcPct val="90000"/>
             </a:lnSpc>
@@ -11467,7 +11620,6 @@
             <a:spcAft>
               <a:spcPct val="35000"/>
             </a:spcAft>
-            <a:buNone/>
           </a:pPr>
           <a:r>
             <a:rPr lang="en-US" sz="1000" kern="1200"/>
@@ -11571,7 +11723,7 @@
         </a:bodyPr>
         <a:lstStyle/>
         <a:p>
-          <a:pPr marL="0" lvl="0" indent="0" algn="l" defTabSz="311150">
+          <a:pPr lvl="0" algn="l" defTabSz="311150">
             <a:lnSpc>
               <a:spcPct val="90000"/>
             </a:lnSpc>
@@ -11581,7 +11733,6 @@
             <a:spcAft>
               <a:spcPct val="35000"/>
             </a:spcAft>
-            <a:buNone/>
           </a:pPr>
           <a:r>
             <a:rPr lang="en-US" sz="700" kern="1200"/>
@@ -11589,7 +11740,7 @@
           </a:r>
         </a:p>
         <a:p>
-          <a:pPr marL="0" lvl="0" indent="0" algn="l" defTabSz="311150">
+          <a:pPr lvl="0" algn="l" defTabSz="311150">
             <a:lnSpc>
               <a:spcPct val="90000"/>
             </a:lnSpc>
@@ -11599,7 +11750,6 @@
             <a:spcAft>
               <a:spcPct val="35000"/>
             </a:spcAft>
-            <a:buNone/>
           </a:pPr>
           <a:r>
             <a:rPr lang="en-US" sz="700" kern="1200"/>
@@ -11607,7 +11757,7 @@
           </a:r>
         </a:p>
         <a:p>
-          <a:pPr marL="0" lvl="0" indent="0" algn="l" defTabSz="311150">
+          <a:pPr lvl="0" algn="l" defTabSz="311150">
             <a:lnSpc>
               <a:spcPct val="90000"/>
             </a:lnSpc>
@@ -11617,7 +11767,6 @@
             <a:spcAft>
               <a:spcPct val="35000"/>
             </a:spcAft>
-            <a:buNone/>
           </a:pPr>
           <a:r>
             <a:rPr lang="en-US" sz="700" kern="1200"/>
@@ -11688,7 +11837,7 @@
         </a:bodyPr>
         <a:lstStyle/>
         <a:p>
-          <a:pPr marL="0" lvl="0" indent="0" algn="r" defTabSz="444500">
+          <a:pPr lvl="0" algn="r" defTabSz="444500">
             <a:lnSpc>
               <a:spcPct val="90000"/>
             </a:lnSpc>
@@ -11698,7 +11847,6 @@
             <a:spcAft>
               <a:spcPct val="35000"/>
             </a:spcAft>
-            <a:buNone/>
           </a:pPr>
           <a:r>
             <a:rPr lang="en-US" sz="1000" kern="1200"/>
@@ -11802,7 +11950,7 @@
         </a:bodyPr>
         <a:lstStyle/>
         <a:p>
-          <a:pPr marL="0" lvl="0" indent="0" algn="l" defTabSz="311150">
+          <a:pPr lvl="0" algn="l" defTabSz="311150">
             <a:lnSpc>
               <a:spcPct val="90000"/>
             </a:lnSpc>
@@ -11812,7 +11960,6 @@
             <a:spcAft>
               <a:spcPct val="35000"/>
             </a:spcAft>
-            <a:buNone/>
           </a:pPr>
           <a:r>
             <a:rPr lang="en-US" sz="700" kern="1200"/>
@@ -11820,7 +11967,7 @@
           </a:r>
         </a:p>
         <a:p>
-          <a:pPr marL="0" lvl="0" indent="0" algn="l" defTabSz="311150">
+          <a:pPr lvl="0" algn="l" defTabSz="311150">
             <a:lnSpc>
               <a:spcPct val="90000"/>
             </a:lnSpc>
@@ -11830,7 +11977,6 @@
             <a:spcAft>
               <a:spcPct val="35000"/>
             </a:spcAft>
-            <a:buNone/>
           </a:pPr>
           <a:r>
             <a:rPr lang="en-US" sz="700" kern="1200"/>
@@ -11838,7 +11984,7 @@
           </a:r>
         </a:p>
         <a:p>
-          <a:pPr marL="0" lvl="0" indent="0" algn="l" defTabSz="311150">
+          <a:pPr lvl="0" algn="l" defTabSz="311150">
             <a:lnSpc>
               <a:spcPct val="90000"/>
             </a:lnSpc>
@@ -11848,7 +11994,6 @@
             <a:spcAft>
               <a:spcPct val="35000"/>
             </a:spcAft>
-            <a:buNone/>
           </a:pPr>
           <a:r>
             <a:rPr lang="en-US" sz="700" kern="1200"/>
@@ -11919,7 +12064,7 @@
         </a:bodyPr>
         <a:lstStyle/>
         <a:p>
-          <a:pPr marL="0" lvl="0" indent="0" algn="r" defTabSz="444500">
+          <a:pPr lvl="0" algn="r" defTabSz="444500">
             <a:lnSpc>
               <a:spcPct val="90000"/>
             </a:lnSpc>
@@ -11929,7 +12074,6 @@
             <a:spcAft>
               <a:spcPct val="35000"/>
             </a:spcAft>
-            <a:buNone/>
           </a:pPr>
           <a:r>
             <a:rPr lang="en-US" sz="1000" kern="1200"/>
@@ -12033,7 +12177,7 @@
         </a:bodyPr>
         <a:lstStyle/>
         <a:p>
-          <a:pPr marL="0" lvl="0" indent="0" algn="l" defTabSz="311150">
+          <a:pPr lvl="0" algn="l" defTabSz="311150">
             <a:lnSpc>
               <a:spcPct val="90000"/>
             </a:lnSpc>
@@ -12043,7 +12187,6 @@
             <a:spcAft>
               <a:spcPct val="35000"/>
             </a:spcAft>
-            <a:buNone/>
           </a:pPr>
           <a:r>
             <a:rPr lang="en-US" sz="700" kern="1200"/>
@@ -12051,7 +12194,7 @@
           </a:r>
         </a:p>
         <a:p>
-          <a:pPr marL="0" lvl="0" indent="0" algn="l" defTabSz="311150">
+          <a:pPr lvl="0" algn="l" defTabSz="311150">
             <a:lnSpc>
               <a:spcPct val="90000"/>
             </a:lnSpc>
@@ -12061,7 +12204,6 @@
             <a:spcAft>
               <a:spcPct val="35000"/>
             </a:spcAft>
-            <a:buNone/>
           </a:pPr>
           <a:r>
             <a:rPr lang="en-US" sz="700" kern="1200"/>
@@ -12069,7 +12211,7 @@
           </a:r>
         </a:p>
         <a:p>
-          <a:pPr marL="0" lvl="0" indent="0" algn="l" defTabSz="311150">
+          <a:pPr lvl="0" algn="l" defTabSz="311150">
             <a:lnSpc>
               <a:spcPct val="90000"/>
             </a:lnSpc>
@@ -12079,7 +12221,6 @@
             <a:spcAft>
               <a:spcPct val="35000"/>
             </a:spcAft>
-            <a:buNone/>
           </a:pPr>
           <a:r>
             <a:rPr lang="en-US" sz="700" kern="1200"/>
@@ -13811,7 +13952,7 @@
 </file>
 
 <file path=customXml/itemProps2.xml><?xml version="1.0" encoding="utf-8"?>
-<ds:datastoreItem xmlns:ds="http://schemas.openxmlformats.org/officeDocument/2006/customXml" ds:itemID="{4D214C86-1BB6-4195-8FA7-574AC29248AA}">
+<ds:datastoreItem xmlns:ds="http://schemas.openxmlformats.org/officeDocument/2006/customXml" ds:itemID="{2FE3D504-DC6B-4B63-9D93-31E98CED3A30}">
   <ds:schemaRefs>
     <ds:schemaRef ds:uri="http://schemas.openxmlformats.org/officeDocument/2006/bibliography"/>
   </ds:schemaRefs>

</xml_diff>